<commit_message>
search implementations 10 november 2024
</commit_message>
<xml_diff>
--- a/algorithms/Searching Algorithms.docx
+++ b/algorithms/Searching Algorithms.docx
@@ -1,6 +1,6 @@
 
 <file path=word/document.xml><?xml version="1.0" encoding="utf-8"?>
-<w:document xmlns:wpc="http://schemas.microsoft.com/office/word/2010/wordprocessingCanvas" xmlns:cx="http://schemas.microsoft.com/office/drawing/2014/chartex" xmlns:cx1="http://schemas.microsoft.com/office/drawing/2015/9/8/chartex" xmlns:cx2="http://schemas.microsoft.com/office/drawing/2015/10/21/chartex" xmlns:cx3="http://schemas.microsoft.com/office/drawing/2016/5/9/chartex" xmlns:cx4="http://schemas.microsoft.com/office/drawing/2016/5/10/chartex" xmlns:cx5="http://schemas.microsoft.com/office/drawing/2016/5/11/chartex" xmlns:cx6="http://schemas.microsoft.com/office/drawing/2016/5/12/chartex" xmlns:cx7="http://schemas.microsoft.com/office/drawing/2016/5/13/chartex" xmlns:cx8="http://schemas.microsoft.com/office/drawing/2016/5/14/chartex" xmlns:mc="http://schemas.openxmlformats.org/markup-compatibility/2006" xmlns:aink="http://schemas.microsoft.com/office/drawing/2016/ink" xmlns:am3d="http://schemas.microsoft.com/office/drawing/2017/model3d" xmlns:o="urn:schemas-microsoft-com:office:office" xmlns:oel="http://schemas.microsoft.com/office/2019/extlst" xmlns:r="http://schemas.openxmlformats.org/officeDocument/2006/relationships" xmlns:m="http://schemas.openxmlformats.org/officeDocument/2006/math" xmlns:v="urn:schemas-microsoft-com:vml" xmlns:wp14="http://schemas.microsoft.com/office/word/2010/wordprocessingDrawing" xmlns:wp="http://schemas.openxmlformats.org/drawingml/2006/wordprocessingDrawing" xmlns:w10="urn:schemas-microsoft-com:office:word" xmlns:w="http://schemas.openxmlformats.org/wordprocessingml/2006/main" xmlns:w14="http://schemas.microsoft.com/office/word/2010/wordml" xmlns:w15="http://schemas.microsoft.com/office/word/2012/wordml" xmlns:w16cex="http://schemas.microsoft.com/office/word/2018/wordml/cex" xmlns:w16cid="http://schemas.microsoft.com/office/word/2016/wordml/cid" xmlns:w16="http://schemas.microsoft.com/office/word/2018/wordml" xmlns:w16sdtdh="http://schemas.microsoft.com/office/word/2020/wordml/sdtdatahash" xmlns:w16se="http://schemas.microsoft.com/office/word/2015/wordml/symex" xmlns:wpg="http://schemas.microsoft.com/office/word/2010/wordprocessingGroup" xmlns:wpi="http://schemas.microsoft.com/office/word/2010/wordprocessingInk" xmlns:wne="http://schemas.microsoft.com/office/word/2006/wordml" xmlns:wps="http://schemas.microsoft.com/office/word/2010/wordprocessingShape" mc:Ignorable="w14 w15 w16se w16cid w16 w16cex w16sdtdh wp14">
+<w:document xmlns:wpc="http://schemas.microsoft.com/office/word/2010/wordprocessingCanvas" xmlns:cx="http://schemas.microsoft.com/office/drawing/2014/chartex" xmlns:cx1="http://schemas.microsoft.com/office/drawing/2015/9/8/chartex" xmlns:cx2="http://schemas.microsoft.com/office/drawing/2015/10/21/chartex" xmlns:cx3="http://schemas.microsoft.com/office/drawing/2016/5/9/chartex" xmlns:cx4="http://schemas.microsoft.com/office/drawing/2016/5/10/chartex" xmlns:cx5="http://schemas.microsoft.com/office/drawing/2016/5/11/chartex" xmlns:cx6="http://schemas.microsoft.com/office/drawing/2016/5/12/chartex" xmlns:cx7="http://schemas.microsoft.com/office/drawing/2016/5/13/chartex" xmlns:cx8="http://schemas.microsoft.com/office/drawing/2016/5/14/chartex" xmlns:mc="http://schemas.openxmlformats.org/markup-compatibility/2006" xmlns:aink="http://schemas.microsoft.com/office/drawing/2016/ink" xmlns:am3d="http://schemas.microsoft.com/office/drawing/2017/model3d" xmlns:o="urn:schemas-microsoft-com:office:office" xmlns:oel="http://schemas.microsoft.com/office/2019/extlst" xmlns:r="http://schemas.openxmlformats.org/officeDocument/2006/relationships" xmlns:m="http://schemas.openxmlformats.org/officeDocument/2006/math" xmlns:v="urn:schemas-microsoft-com:vml" xmlns:wp14="http://schemas.microsoft.com/office/word/2010/wordprocessingDrawing" xmlns:wp="http://schemas.openxmlformats.org/drawingml/2006/wordprocessingDrawing" xmlns:w10="urn:schemas-microsoft-com:office:word" xmlns:w="http://schemas.openxmlformats.org/wordprocessingml/2006/main" xmlns:w14="http://schemas.microsoft.com/office/word/2010/wordml" xmlns:w15="http://schemas.microsoft.com/office/word/2012/wordml" xmlns:w16cex="http://schemas.microsoft.com/office/word/2018/wordml/cex" xmlns:w16cid="http://schemas.microsoft.com/office/word/2016/wordml/cid" xmlns:w16="http://schemas.microsoft.com/office/word/2018/wordml" xmlns:w16du="http://schemas.microsoft.com/office/word/2023/wordml/word16du" xmlns:w16sdtdh="http://schemas.microsoft.com/office/word/2020/wordml/sdtdatahash" xmlns:w16se="http://schemas.microsoft.com/office/word/2015/wordml/symex" xmlns:wpg="http://schemas.microsoft.com/office/word/2010/wordprocessingGroup" xmlns:wpi="http://schemas.microsoft.com/office/word/2010/wordprocessingInk" xmlns:wne="http://schemas.microsoft.com/office/word/2006/wordml" xmlns:wps="http://schemas.microsoft.com/office/word/2010/wordprocessingShape" mc:Ignorable="w14 w15 w16se w16cid w16 w16cex w16sdtdh w16du wp14">
   <w:body>
     <w:p>
       <w:pPr>
@@ -79,21 +79,54 @@
     <w:p>
       <w:pPr>
         <w:pStyle w:val="ListParagraph"/>
-        <w:numPr>
-          <w:ilvl w:val="0"/>
-          <w:numId w:val="2"/>
-        </w:numPr>
-        <w:rPr>
-          <w:sz w:val="24"/>
-          <w:szCs w:val="24"/>
-        </w:rPr>
-      </w:pPr>
-      <w:r>
-        <w:rPr>
-          <w:sz w:val="24"/>
-          <w:szCs w:val="24"/>
-        </w:rPr>
-        <w:t>Write down pseudocode for a linear search algorithm. The algorithm should return the array index of the item searched for, or -1 if the search item does not exist in the list.</w:t>
+        <w:ind w:left="1080"/>
+        <w:rPr>
+          <w:color w:val="FF0000"/>
+          <w:sz w:val="24"/>
+          <w:szCs w:val="24"/>
+        </w:rPr>
+      </w:pPr>
+      <w:r>
+        <w:rPr>
+          <w:color w:val="FF0000"/>
+          <w:sz w:val="24"/>
+          <w:szCs w:val="24"/>
+        </w:rPr>
+        <w:t xml:space="preserve">It can be an un ordered list, start from first item in list, examine it, if it is the item you are looking for, return index and the item saying it </w:t>
+      </w:r>
+      <w:r>
+        <w:rPr>
+          <w:color w:val="FF0000"/>
+          <w:sz w:val="24"/>
+          <w:szCs w:val="24"/>
+        </w:rPr>
+        <w:t>w</w:t>
+      </w:r>
+      <w:r>
+        <w:rPr>
+          <w:color w:val="FF0000"/>
+          <w:sz w:val="24"/>
+          <w:szCs w:val="24"/>
+        </w:rPr>
+        <w:t xml:space="preserve">as found and end search, if not move on to the next item and repeat, if the item isn’t in the data, return -1 and say </w:t>
+      </w:r>
+      <w:proofErr w:type="spellStart"/>
+      <w:r>
+        <w:rPr>
+          <w:color w:val="FF0000"/>
+          <w:sz w:val="24"/>
+          <w:szCs w:val="24"/>
+        </w:rPr>
+        <w:t>its</w:t>
+      </w:r>
+      <w:proofErr w:type="spellEnd"/>
+      <w:r>
+        <w:rPr>
+          <w:color w:val="FF0000"/>
+          <w:sz w:val="24"/>
+          <w:szCs w:val="24"/>
+        </w:rPr>
+        <w:t xml:space="preserve"> doesn’t exist in the data.</w:t>
       </w:r>
     </w:p>
     <w:p>
@@ -113,7 +146,1146 @@
           <w:sz w:val="24"/>
           <w:szCs w:val="24"/>
         </w:rPr>
+        <w:t>Write down pseudocode for a linear search algorithm. The algorithm should return the array index of the item searched for, or -1 if the search item does not exist in the list.</w:t>
+      </w:r>
+    </w:p>
+    <w:p>
+      <w:pPr>
+        <w:pStyle w:val="ListParagraph"/>
+        <w:numPr>
+          <w:ilvl w:val="0"/>
+          <w:numId w:val="2"/>
+        </w:numPr>
+        <w:shd w:val="clear" w:color="auto" w:fill="1A1B26"/>
+        <w:spacing w:after="0" w:line="285" w:lineRule="atLeast"/>
+        <w:rPr>
+          <w:rFonts w:ascii="Consolas" w:eastAsia="Times New Roman" w:hAnsi="Consolas" w:cs="Times New Roman"/>
+          <w:color w:val="A9B1D6"/>
+          <w:kern w:val="0"/>
+          <w:sz w:val="21"/>
+          <w:szCs w:val="21"/>
+          <w:lang w:eastAsia="zh-CN"/>
+          <w14:ligatures w14:val="none"/>
+        </w:rPr>
+      </w:pPr>
+      <w:r>
+        <w:rPr>
+          <w:rFonts w:ascii="Consolas" w:eastAsia="Times New Roman" w:hAnsi="Consolas" w:cs="Times New Roman"/>
+          <w:color w:val="BB9AF7"/>
+          <w:kern w:val="0"/>
+          <w:sz w:val="21"/>
+          <w:szCs w:val="21"/>
+          <w:lang w:eastAsia="zh-CN"/>
+          <w14:ligatures w14:val="none"/>
+        </w:rPr>
+        <w:t>def</w:t>
+      </w:r>
+      <w:r>
+        <w:rPr>
+          <w:rFonts w:ascii="Consolas" w:eastAsia="Times New Roman" w:hAnsi="Consolas" w:cs="Times New Roman"/>
+          <w:color w:val="A9B1D6"/>
+          <w:kern w:val="0"/>
+          <w:sz w:val="21"/>
+          <w:szCs w:val="21"/>
+          <w:lang w:eastAsia="zh-CN"/>
+          <w14:ligatures w14:val="none"/>
+        </w:rPr>
+        <w:t xml:space="preserve"> </w:t>
+      </w:r>
+      <w:proofErr w:type="spellStart"/>
+      <w:r>
+        <w:rPr>
+          <w:rFonts w:ascii="Consolas" w:eastAsia="Times New Roman" w:hAnsi="Consolas" w:cs="Times New Roman"/>
+          <w:color w:val="7AA2F7"/>
+          <w:kern w:val="0"/>
+          <w:sz w:val="21"/>
+          <w:szCs w:val="21"/>
+          <w:lang w:eastAsia="zh-CN"/>
+          <w14:ligatures w14:val="none"/>
+        </w:rPr>
+        <w:t>linearSearch</w:t>
+      </w:r>
+      <w:proofErr w:type="spellEnd"/>
+      <w:r>
+        <w:rPr>
+          <w:rFonts w:ascii="Consolas" w:eastAsia="Times New Roman" w:hAnsi="Consolas" w:cs="Times New Roman"/>
+          <w:color w:val="9ABDF5"/>
+          <w:kern w:val="0"/>
+          <w:sz w:val="21"/>
+          <w:szCs w:val="21"/>
+          <w:lang w:eastAsia="zh-CN"/>
+          <w14:ligatures w14:val="none"/>
+        </w:rPr>
+        <w:t>(</w:t>
+      </w:r>
+      <w:r>
+        <w:rPr>
+          <w:rFonts w:ascii="Consolas" w:eastAsia="Times New Roman" w:hAnsi="Consolas" w:cs="Times New Roman"/>
+          <w:color w:val="E0AF68"/>
+          <w:kern w:val="0"/>
+          <w:sz w:val="21"/>
+          <w:szCs w:val="21"/>
+          <w:lang w:eastAsia="zh-CN"/>
+          <w14:ligatures w14:val="none"/>
+        </w:rPr>
+        <w:t>array</w:t>
+      </w:r>
+      <w:r>
+        <w:rPr>
+          <w:rFonts w:ascii="Consolas" w:eastAsia="Times New Roman" w:hAnsi="Consolas" w:cs="Times New Roman"/>
+          <w:color w:val="89DDFF"/>
+          <w:kern w:val="0"/>
+          <w:sz w:val="21"/>
+          <w:szCs w:val="21"/>
+          <w:lang w:eastAsia="zh-CN"/>
+          <w14:ligatures w14:val="none"/>
+        </w:rPr>
+        <w:t>,</w:t>
+      </w:r>
+      <w:r>
+        <w:rPr>
+          <w:rFonts w:ascii="Consolas" w:eastAsia="Times New Roman" w:hAnsi="Consolas" w:cs="Times New Roman"/>
+          <w:color w:val="A9B1D6"/>
+          <w:kern w:val="0"/>
+          <w:sz w:val="21"/>
+          <w:szCs w:val="21"/>
+          <w:lang w:eastAsia="zh-CN"/>
+          <w14:ligatures w14:val="none"/>
+        </w:rPr>
+        <w:t xml:space="preserve"> </w:t>
+      </w:r>
+      <w:proofErr w:type="spellStart"/>
+      <w:r>
+        <w:rPr>
+          <w:rFonts w:ascii="Consolas" w:eastAsia="Times New Roman" w:hAnsi="Consolas" w:cs="Times New Roman"/>
+          <w:color w:val="E0AF68"/>
+          <w:kern w:val="0"/>
+          <w:sz w:val="21"/>
+          <w:szCs w:val="21"/>
+          <w:lang w:eastAsia="zh-CN"/>
+          <w14:ligatures w14:val="none"/>
+        </w:rPr>
+        <w:t>arrayLength</w:t>
+      </w:r>
+      <w:proofErr w:type="spellEnd"/>
+      <w:r>
+        <w:rPr>
+          <w:rFonts w:ascii="Consolas" w:eastAsia="Times New Roman" w:hAnsi="Consolas" w:cs="Times New Roman"/>
+          <w:color w:val="89DDFF"/>
+          <w:kern w:val="0"/>
+          <w:sz w:val="21"/>
+          <w:szCs w:val="21"/>
+          <w:lang w:eastAsia="zh-CN"/>
+          <w14:ligatures w14:val="none"/>
+        </w:rPr>
+        <w:t>,</w:t>
+      </w:r>
+      <w:r>
+        <w:rPr>
+          <w:rFonts w:ascii="Consolas" w:eastAsia="Times New Roman" w:hAnsi="Consolas" w:cs="Times New Roman"/>
+          <w:color w:val="A9B1D6"/>
+          <w:kern w:val="0"/>
+          <w:sz w:val="21"/>
+          <w:szCs w:val="21"/>
+          <w:lang w:eastAsia="zh-CN"/>
+          <w14:ligatures w14:val="none"/>
+        </w:rPr>
+        <w:t xml:space="preserve"> </w:t>
+      </w:r>
+      <w:proofErr w:type="spellStart"/>
+      <w:r>
+        <w:rPr>
+          <w:rFonts w:ascii="Consolas" w:eastAsia="Times New Roman" w:hAnsi="Consolas" w:cs="Times New Roman"/>
+          <w:color w:val="E0AF68"/>
+          <w:kern w:val="0"/>
+          <w:sz w:val="21"/>
+          <w:szCs w:val="21"/>
+          <w:lang w:eastAsia="zh-CN"/>
+          <w14:ligatures w14:val="none"/>
+        </w:rPr>
+        <w:t>requestedItem</w:t>
+      </w:r>
+      <w:proofErr w:type="spellEnd"/>
+      <w:r>
+        <w:rPr>
+          <w:rFonts w:ascii="Consolas" w:eastAsia="Times New Roman" w:hAnsi="Consolas" w:cs="Times New Roman"/>
+          <w:color w:val="9ABDF5"/>
+          <w:kern w:val="0"/>
+          <w:sz w:val="21"/>
+          <w:szCs w:val="21"/>
+          <w:lang w:eastAsia="zh-CN"/>
+          <w14:ligatures w14:val="none"/>
+        </w:rPr>
+        <w:t>):</w:t>
+      </w:r>
+    </w:p>
+    <w:p>
+      <w:pPr>
+        <w:pStyle w:val="ListParagraph"/>
+        <w:numPr>
+          <w:ilvl w:val="0"/>
+          <w:numId w:val="2"/>
+        </w:numPr>
+        <w:shd w:val="clear" w:color="auto" w:fill="1A1B26"/>
+        <w:spacing w:after="0" w:line="285" w:lineRule="atLeast"/>
+        <w:rPr>
+          <w:rFonts w:ascii="Consolas" w:eastAsia="Times New Roman" w:hAnsi="Consolas" w:cs="Times New Roman"/>
+          <w:color w:val="A9B1D6"/>
+          <w:kern w:val="0"/>
+          <w:sz w:val="21"/>
+          <w:szCs w:val="21"/>
+          <w:lang w:eastAsia="zh-CN"/>
+          <w14:ligatures w14:val="none"/>
+        </w:rPr>
+      </w:pPr>
+      <w:r>
+        <w:rPr>
+          <w:rFonts w:ascii="Consolas" w:eastAsia="Times New Roman" w:hAnsi="Consolas" w:cs="Times New Roman"/>
+          <w:color w:val="A9B1D6"/>
+          <w:kern w:val="0"/>
+          <w:sz w:val="21"/>
+          <w:szCs w:val="21"/>
+          <w:lang w:eastAsia="zh-CN"/>
+          <w14:ligatures w14:val="none"/>
+        </w:rPr>
+        <w:t xml:space="preserve">    pointer </w:t>
+      </w:r>
+      <w:r>
+        <w:rPr>
+          <w:rFonts w:ascii="Consolas" w:eastAsia="Times New Roman" w:hAnsi="Consolas" w:cs="Times New Roman"/>
+          <w:color w:val="89DDFF"/>
+          <w:kern w:val="0"/>
+          <w:sz w:val="21"/>
+          <w:szCs w:val="21"/>
+          <w:lang w:eastAsia="zh-CN"/>
+          <w14:ligatures w14:val="none"/>
+        </w:rPr>
+        <w:t>=</w:t>
+      </w:r>
+      <w:r>
+        <w:rPr>
+          <w:rFonts w:ascii="Consolas" w:eastAsia="Times New Roman" w:hAnsi="Consolas" w:cs="Times New Roman"/>
+          <w:color w:val="A9B1D6"/>
+          <w:kern w:val="0"/>
+          <w:sz w:val="21"/>
+          <w:szCs w:val="21"/>
+          <w:lang w:eastAsia="zh-CN"/>
+          <w14:ligatures w14:val="none"/>
+        </w:rPr>
+        <w:t xml:space="preserve"> </w:t>
+      </w:r>
+      <w:r>
+        <w:rPr>
+          <w:rFonts w:ascii="Consolas" w:eastAsia="Times New Roman" w:hAnsi="Consolas" w:cs="Times New Roman"/>
+          <w:color w:val="FF9E64"/>
+          <w:kern w:val="0"/>
+          <w:sz w:val="21"/>
+          <w:szCs w:val="21"/>
+          <w:lang w:eastAsia="zh-CN"/>
+          <w14:ligatures w14:val="none"/>
+        </w:rPr>
+        <w:t>0</w:t>
+      </w:r>
+    </w:p>
+    <w:p>
+      <w:pPr>
+        <w:pStyle w:val="ListParagraph"/>
+        <w:numPr>
+          <w:ilvl w:val="0"/>
+          <w:numId w:val="2"/>
+        </w:numPr>
+        <w:shd w:val="clear" w:color="auto" w:fill="1A1B26"/>
+        <w:spacing w:after="0" w:line="285" w:lineRule="atLeast"/>
+        <w:rPr>
+          <w:rFonts w:ascii="Consolas" w:eastAsia="Times New Roman" w:hAnsi="Consolas" w:cs="Times New Roman"/>
+          <w:color w:val="A9B1D6"/>
+          <w:kern w:val="0"/>
+          <w:sz w:val="21"/>
+          <w:szCs w:val="21"/>
+          <w:lang w:eastAsia="zh-CN"/>
+          <w14:ligatures w14:val="none"/>
+        </w:rPr>
+      </w:pPr>
+      <w:r>
+        <w:rPr>
+          <w:rFonts w:ascii="Consolas" w:eastAsia="Times New Roman" w:hAnsi="Consolas" w:cs="Times New Roman"/>
+          <w:color w:val="A9B1D6"/>
+          <w:kern w:val="0"/>
+          <w:sz w:val="21"/>
+          <w:szCs w:val="21"/>
+          <w:lang w:eastAsia="zh-CN"/>
+          <w14:ligatures w14:val="none"/>
+        </w:rPr>
+        <w:t xml:space="preserve">    </w:t>
+      </w:r>
+      <w:r>
+        <w:rPr>
+          <w:rFonts w:ascii="Consolas" w:eastAsia="Times New Roman" w:hAnsi="Consolas" w:cs="Times New Roman"/>
+          <w:color w:val="BB9AF7"/>
+          <w:kern w:val="0"/>
+          <w:sz w:val="21"/>
+          <w:szCs w:val="21"/>
+          <w:lang w:eastAsia="zh-CN"/>
+          <w14:ligatures w14:val="none"/>
+        </w:rPr>
+        <w:t>while</w:t>
+      </w:r>
+      <w:r>
+        <w:rPr>
+          <w:rFonts w:ascii="Consolas" w:eastAsia="Times New Roman" w:hAnsi="Consolas" w:cs="Times New Roman"/>
+          <w:color w:val="A9B1D6"/>
+          <w:kern w:val="0"/>
+          <w:sz w:val="21"/>
+          <w:szCs w:val="21"/>
+          <w:lang w:eastAsia="zh-CN"/>
+          <w14:ligatures w14:val="none"/>
+        </w:rPr>
+        <w:t xml:space="preserve"> </w:t>
+      </w:r>
+      <w:r>
+        <w:rPr>
+          <w:rFonts w:ascii="Consolas" w:eastAsia="Times New Roman" w:hAnsi="Consolas" w:cs="Times New Roman"/>
+          <w:color w:val="FF9E64"/>
+          <w:kern w:val="0"/>
+          <w:sz w:val="21"/>
+          <w:szCs w:val="21"/>
+          <w:lang w:eastAsia="zh-CN"/>
+          <w14:ligatures w14:val="none"/>
+        </w:rPr>
+        <w:t>True</w:t>
+      </w:r>
+      <w:r>
+        <w:rPr>
+          <w:rFonts w:ascii="Consolas" w:eastAsia="Times New Roman" w:hAnsi="Consolas" w:cs="Times New Roman"/>
+          <w:color w:val="89DDFF"/>
+          <w:kern w:val="0"/>
+          <w:sz w:val="21"/>
+          <w:szCs w:val="21"/>
+          <w:lang w:eastAsia="zh-CN"/>
+          <w14:ligatures w14:val="none"/>
+        </w:rPr>
+        <w:t>:</w:t>
+      </w:r>
+    </w:p>
+    <w:p>
+      <w:pPr>
+        <w:pStyle w:val="ListParagraph"/>
+        <w:numPr>
+          <w:ilvl w:val="0"/>
+          <w:numId w:val="2"/>
+        </w:numPr>
+        <w:shd w:val="clear" w:color="auto" w:fill="1A1B26"/>
+        <w:spacing w:after="0" w:line="285" w:lineRule="atLeast"/>
+        <w:rPr>
+          <w:rFonts w:ascii="Consolas" w:eastAsia="Times New Roman" w:hAnsi="Consolas" w:cs="Times New Roman"/>
+          <w:color w:val="A9B1D6"/>
+          <w:kern w:val="0"/>
+          <w:sz w:val="21"/>
+          <w:szCs w:val="21"/>
+          <w:lang w:eastAsia="zh-CN"/>
+          <w14:ligatures w14:val="none"/>
+        </w:rPr>
+      </w:pPr>
+      <w:r>
+        <w:rPr>
+          <w:rFonts w:ascii="Consolas" w:eastAsia="Times New Roman" w:hAnsi="Consolas" w:cs="Times New Roman"/>
+          <w:color w:val="A9B1D6"/>
+          <w:kern w:val="0"/>
+          <w:sz w:val="21"/>
+          <w:szCs w:val="21"/>
+          <w:lang w:eastAsia="zh-CN"/>
+          <w14:ligatures w14:val="none"/>
+        </w:rPr>
+        <w:t xml:space="preserve">        </w:t>
+      </w:r>
+      <w:r>
+        <w:rPr>
+          <w:rFonts w:ascii="Consolas" w:eastAsia="Times New Roman" w:hAnsi="Consolas" w:cs="Times New Roman"/>
+          <w:color w:val="BB9AF7"/>
+          <w:kern w:val="0"/>
+          <w:sz w:val="21"/>
+          <w:szCs w:val="21"/>
+          <w:lang w:eastAsia="zh-CN"/>
+          <w14:ligatures w14:val="none"/>
+        </w:rPr>
+        <w:t>if</w:t>
+      </w:r>
+      <w:r>
+        <w:rPr>
+          <w:rFonts w:ascii="Consolas" w:eastAsia="Times New Roman" w:hAnsi="Consolas" w:cs="Times New Roman"/>
+          <w:color w:val="A9B1D6"/>
+          <w:kern w:val="0"/>
+          <w:sz w:val="21"/>
+          <w:szCs w:val="21"/>
+          <w:lang w:eastAsia="zh-CN"/>
+          <w14:ligatures w14:val="none"/>
+        </w:rPr>
+        <w:t xml:space="preserve"> array</w:t>
+      </w:r>
+      <w:r>
+        <w:rPr>
+          <w:rFonts w:ascii="Consolas" w:eastAsia="Times New Roman" w:hAnsi="Consolas" w:cs="Times New Roman"/>
+          <w:color w:val="9ABDF5"/>
+          <w:kern w:val="0"/>
+          <w:sz w:val="21"/>
+          <w:szCs w:val="21"/>
+          <w:lang w:eastAsia="zh-CN"/>
+          <w14:ligatures w14:val="none"/>
+        </w:rPr>
+        <w:t>[</w:t>
+      </w:r>
+      <w:r>
+        <w:rPr>
+          <w:rFonts w:ascii="Consolas" w:eastAsia="Times New Roman" w:hAnsi="Consolas" w:cs="Times New Roman"/>
+          <w:color w:val="A9B1D6"/>
+          <w:kern w:val="0"/>
+          <w:sz w:val="21"/>
+          <w:szCs w:val="21"/>
+          <w:lang w:eastAsia="zh-CN"/>
+          <w14:ligatures w14:val="none"/>
+        </w:rPr>
+        <w:t>pointer</w:t>
+      </w:r>
+      <w:r>
+        <w:rPr>
+          <w:rFonts w:ascii="Consolas" w:eastAsia="Times New Roman" w:hAnsi="Consolas" w:cs="Times New Roman"/>
+          <w:color w:val="9ABDF5"/>
+          <w:kern w:val="0"/>
+          <w:sz w:val="21"/>
+          <w:szCs w:val="21"/>
+          <w:lang w:eastAsia="zh-CN"/>
+          <w14:ligatures w14:val="none"/>
+        </w:rPr>
+        <w:t>]</w:t>
+      </w:r>
+      <w:r>
+        <w:rPr>
+          <w:rFonts w:ascii="Consolas" w:eastAsia="Times New Roman" w:hAnsi="Consolas" w:cs="Times New Roman"/>
+          <w:color w:val="A9B1D6"/>
+          <w:kern w:val="0"/>
+          <w:sz w:val="21"/>
+          <w:szCs w:val="21"/>
+          <w:lang w:eastAsia="zh-CN"/>
+          <w14:ligatures w14:val="none"/>
+        </w:rPr>
+        <w:t xml:space="preserve"> </w:t>
+      </w:r>
+      <w:r>
+        <w:rPr>
+          <w:rFonts w:ascii="Consolas" w:eastAsia="Times New Roman" w:hAnsi="Consolas" w:cs="Times New Roman"/>
+          <w:color w:val="BB9AF7"/>
+          <w:kern w:val="0"/>
+          <w:sz w:val="21"/>
+          <w:szCs w:val="21"/>
+          <w:lang w:eastAsia="zh-CN"/>
+          <w14:ligatures w14:val="none"/>
+        </w:rPr>
+        <w:t>==</w:t>
+      </w:r>
+      <w:r>
+        <w:rPr>
+          <w:rFonts w:ascii="Consolas" w:eastAsia="Times New Roman" w:hAnsi="Consolas" w:cs="Times New Roman"/>
+          <w:color w:val="A9B1D6"/>
+          <w:kern w:val="0"/>
+          <w:sz w:val="21"/>
+          <w:szCs w:val="21"/>
+          <w:lang w:eastAsia="zh-CN"/>
+          <w14:ligatures w14:val="none"/>
+        </w:rPr>
+        <w:t xml:space="preserve"> </w:t>
+      </w:r>
+      <w:proofErr w:type="spellStart"/>
+      <w:r>
+        <w:rPr>
+          <w:rFonts w:ascii="Consolas" w:eastAsia="Times New Roman" w:hAnsi="Consolas" w:cs="Times New Roman"/>
+          <w:color w:val="A9B1D6"/>
+          <w:kern w:val="0"/>
+          <w:sz w:val="21"/>
+          <w:szCs w:val="21"/>
+          <w:lang w:eastAsia="zh-CN"/>
+          <w14:ligatures w14:val="none"/>
+        </w:rPr>
+        <w:t>requestedItem</w:t>
+      </w:r>
+      <w:proofErr w:type="spellEnd"/>
+      <w:r>
+        <w:rPr>
+          <w:rFonts w:ascii="Consolas" w:eastAsia="Times New Roman" w:hAnsi="Consolas" w:cs="Times New Roman"/>
+          <w:color w:val="89DDFF"/>
+          <w:kern w:val="0"/>
+          <w:sz w:val="21"/>
+          <w:szCs w:val="21"/>
+          <w:lang w:eastAsia="zh-CN"/>
+          <w14:ligatures w14:val="none"/>
+        </w:rPr>
+        <w:t>:</w:t>
+      </w:r>
+    </w:p>
+    <w:p>
+      <w:pPr>
+        <w:pStyle w:val="ListParagraph"/>
+        <w:numPr>
+          <w:ilvl w:val="0"/>
+          <w:numId w:val="2"/>
+        </w:numPr>
+        <w:shd w:val="clear" w:color="auto" w:fill="1A1B26"/>
+        <w:spacing w:after="0" w:line="285" w:lineRule="atLeast"/>
+        <w:rPr>
+          <w:rFonts w:ascii="Consolas" w:eastAsia="Times New Roman" w:hAnsi="Consolas" w:cs="Times New Roman"/>
+          <w:color w:val="A9B1D6"/>
+          <w:kern w:val="0"/>
+          <w:sz w:val="21"/>
+          <w:szCs w:val="21"/>
+          <w:lang w:eastAsia="zh-CN"/>
+          <w14:ligatures w14:val="none"/>
+        </w:rPr>
+      </w:pPr>
+      <w:r>
+        <w:rPr>
+          <w:rFonts w:ascii="Consolas" w:eastAsia="Times New Roman" w:hAnsi="Consolas" w:cs="Times New Roman"/>
+          <w:color w:val="A9B1D6"/>
+          <w:kern w:val="0"/>
+          <w:sz w:val="21"/>
+          <w:szCs w:val="21"/>
+          <w:lang w:eastAsia="zh-CN"/>
+          <w14:ligatures w14:val="none"/>
+        </w:rPr>
+        <w:t xml:space="preserve">            </w:t>
+      </w:r>
+      <w:r>
+        <w:rPr>
+          <w:rFonts w:ascii="Consolas" w:eastAsia="Times New Roman" w:hAnsi="Consolas" w:cs="Times New Roman"/>
+          <w:color w:val="BB9AF7"/>
+          <w:kern w:val="0"/>
+          <w:sz w:val="21"/>
+          <w:szCs w:val="21"/>
+          <w:lang w:eastAsia="zh-CN"/>
+          <w14:ligatures w14:val="none"/>
+        </w:rPr>
+        <w:t>return</w:t>
+      </w:r>
+      <w:r>
+        <w:rPr>
+          <w:rFonts w:ascii="Consolas" w:eastAsia="Times New Roman" w:hAnsi="Consolas" w:cs="Times New Roman"/>
+          <w:color w:val="A9B1D6"/>
+          <w:kern w:val="0"/>
+          <w:sz w:val="21"/>
+          <w:szCs w:val="21"/>
+          <w:lang w:eastAsia="zh-CN"/>
+          <w14:ligatures w14:val="none"/>
+        </w:rPr>
+        <w:t xml:space="preserve"> array</w:t>
+      </w:r>
+      <w:r>
+        <w:rPr>
+          <w:rFonts w:ascii="Consolas" w:eastAsia="Times New Roman" w:hAnsi="Consolas" w:cs="Times New Roman"/>
+          <w:color w:val="9ABDF5"/>
+          <w:kern w:val="0"/>
+          <w:sz w:val="21"/>
+          <w:szCs w:val="21"/>
+          <w:lang w:eastAsia="zh-CN"/>
+          <w14:ligatures w14:val="none"/>
+        </w:rPr>
+        <w:t>[</w:t>
+      </w:r>
+      <w:r>
+        <w:rPr>
+          <w:rFonts w:ascii="Consolas" w:eastAsia="Times New Roman" w:hAnsi="Consolas" w:cs="Times New Roman"/>
+          <w:color w:val="A9B1D6"/>
+          <w:kern w:val="0"/>
+          <w:sz w:val="21"/>
+          <w:szCs w:val="21"/>
+          <w:lang w:eastAsia="zh-CN"/>
+          <w14:ligatures w14:val="none"/>
+        </w:rPr>
+        <w:t>pointer</w:t>
+      </w:r>
+      <w:r>
+        <w:rPr>
+          <w:rFonts w:ascii="Consolas" w:eastAsia="Times New Roman" w:hAnsi="Consolas" w:cs="Times New Roman"/>
+          <w:color w:val="9ABDF5"/>
+          <w:kern w:val="0"/>
+          <w:sz w:val="21"/>
+          <w:szCs w:val="21"/>
+          <w:lang w:eastAsia="zh-CN"/>
+          <w14:ligatures w14:val="none"/>
+        </w:rPr>
+        <w:t>]</w:t>
+      </w:r>
+      <w:r>
+        <w:rPr>
+          <w:rFonts w:ascii="Consolas" w:eastAsia="Times New Roman" w:hAnsi="Consolas" w:cs="Times New Roman"/>
+          <w:color w:val="89DDFF"/>
+          <w:kern w:val="0"/>
+          <w:sz w:val="21"/>
+          <w:szCs w:val="21"/>
+          <w:lang w:eastAsia="zh-CN"/>
+          <w14:ligatures w14:val="none"/>
+        </w:rPr>
+        <w:t>,</w:t>
+      </w:r>
+      <w:r>
+        <w:rPr>
+          <w:rFonts w:ascii="Consolas" w:eastAsia="Times New Roman" w:hAnsi="Consolas" w:cs="Times New Roman"/>
+          <w:color w:val="A9B1D6"/>
+          <w:kern w:val="0"/>
+          <w:sz w:val="21"/>
+          <w:szCs w:val="21"/>
+          <w:lang w:eastAsia="zh-CN"/>
+          <w14:ligatures w14:val="none"/>
+        </w:rPr>
+        <w:t xml:space="preserve"> pointer</w:t>
+      </w:r>
+    </w:p>
+    <w:p>
+      <w:pPr>
+        <w:pStyle w:val="ListParagraph"/>
+        <w:numPr>
+          <w:ilvl w:val="0"/>
+          <w:numId w:val="2"/>
+        </w:numPr>
+        <w:shd w:val="clear" w:color="auto" w:fill="1A1B26"/>
+        <w:spacing w:after="0" w:line="285" w:lineRule="atLeast"/>
+        <w:rPr>
+          <w:rFonts w:ascii="Consolas" w:eastAsia="Times New Roman" w:hAnsi="Consolas" w:cs="Times New Roman"/>
+          <w:color w:val="A9B1D6"/>
+          <w:kern w:val="0"/>
+          <w:sz w:val="21"/>
+          <w:szCs w:val="21"/>
+          <w:lang w:eastAsia="zh-CN"/>
+          <w14:ligatures w14:val="none"/>
+        </w:rPr>
+      </w:pPr>
+      <w:r>
+        <w:rPr>
+          <w:rFonts w:ascii="Consolas" w:eastAsia="Times New Roman" w:hAnsi="Consolas" w:cs="Times New Roman"/>
+          <w:color w:val="A9B1D6"/>
+          <w:kern w:val="0"/>
+          <w:sz w:val="21"/>
+          <w:szCs w:val="21"/>
+          <w:lang w:eastAsia="zh-CN"/>
+          <w14:ligatures w14:val="none"/>
+        </w:rPr>
+        <w:t xml:space="preserve">        </w:t>
+      </w:r>
+      <w:proofErr w:type="spellStart"/>
+      <w:r>
+        <w:rPr>
+          <w:rFonts w:ascii="Consolas" w:eastAsia="Times New Roman" w:hAnsi="Consolas" w:cs="Times New Roman"/>
+          <w:color w:val="BB9AF7"/>
+          <w:kern w:val="0"/>
+          <w:sz w:val="21"/>
+          <w:szCs w:val="21"/>
+          <w:lang w:eastAsia="zh-CN"/>
+          <w14:ligatures w14:val="none"/>
+        </w:rPr>
+        <w:t>elif</w:t>
+      </w:r>
+      <w:proofErr w:type="spellEnd"/>
+      <w:r>
+        <w:rPr>
+          <w:rFonts w:ascii="Consolas" w:eastAsia="Times New Roman" w:hAnsi="Consolas" w:cs="Times New Roman"/>
+          <w:color w:val="A9B1D6"/>
+          <w:kern w:val="0"/>
+          <w:sz w:val="21"/>
+          <w:szCs w:val="21"/>
+          <w:lang w:eastAsia="zh-CN"/>
+          <w14:ligatures w14:val="none"/>
+        </w:rPr>
+        <w:t xml:space="preserve"> pointer </w:t>
+      </w:r>
+      <w:r>
+        <w:rPr>
+          <w:rFonts w:ascii="Consolas" w:eastAsia="Times New Roman" w:hAnsi="Consolas" w:cs="Times New Roman"/>
+          <w:color w:val="BB9AF7"/>
+          <w:kern w:val="0"/>
+          <w:sz w:val="21"/>
+          <w:szCs w:val="21"/>
+          <w:lang w:eastAsia="zh-CN"/>
+          <w14:ligatures w14:val="none"/>
+        </w:rPr>
+        <w:t>==</w:t>
+      </w:r>
+      <w:r>
+        <w:rPr>
+          <w:rFonts w:ascii="Consolas" w:eastAsia="Times New Roman" w:hAnsi="Consolas" w:cs="Times New Roman"/>
+          <w:color w:val="A9B1D6"/>
+          <w:kern w:val="0"/>
+          <w:sz w:val="21"/>
+          <w:szCs w:val="21"/>
+          <w:lang w:eastAsia="zh-CN"/>
+          <w14:ligatures w14:val="none"/>
+        </w:rPr>
+        <w:t xml:space="preserve"> </w:t>
+      </w:r>
+      <w:proofErr w:type="spellStart"/>
+      <w:r>
+        <w:rPr>
+          <w:rFonts w:ascii="Consolas" w:eastAsia="Times New Roman" w:hAnsi="Consolas" w:cs="Times New Roman"/>
+          <w:color w:val="A9B1D6"/>
+          <w:kern w:val="0"/>
+          <w:sz w:val="21"/>
+          <w:szCs w:val="21"/>
+          <w:lang w:eastAsia="zh-CN"/>
+          <w14:ligatures w14:val="none"/>
+        </w:rPr>
+        <w:t>arrayLength</w:t>
+      </w:r>
+      <w:proofErr w:type="spellEnd"/>
+      <w:r>
+        <w:rPr>
+          <w:rFonts w:ascii="Consolas" w:eastAsia="Times New Roman" w:hAnsi="Consolas" w:cs="Times New Roman"/>
+          <w:color w:val="A9B1D6"/>
+          <w:kern w:val="0"/>
+          <w:sz w:val="21"/>
+          <w:szCs w:val="21"/>
+          <w:lang w:eastAsia="zh-CN"/>
+          <w14:ligatures w14:val="none"/>
+        </w:rPr>
+        <w:t xml:space="preserve"> </w:t>
+      </w:r>
+      <w:r>
+        <w:rPr>
+          <w:rFonts w:ascii="Consolas" w:eastAsia="Times New Roman" w:hAnsi="Consolas" w:cs="Times New Roman"/>
+          <w:color w:val="89DDFF"/>
+          <w:kern w:val="0"/>
+          <w:sz w:val="21"/>
+          <w:szCs w:val="21"/>
+          <w:lang w:eastAsia="zh-CN"/>
+          <w14:ligatures w14:val="none"/>
+        </w:rPr>
+        <w:t>-</w:t>
+      </w:r>
+      <w:r>
+        <w:rPr>
+          <w:rFonts w:ascii="Consolas" w:eastAsia="Times New Roman" w:hAnsi="Consolas" w:cs="Times New Roman"/>
+          <w:color w:val="FF9E64"/>
+          <w:kern w:val="0"/>
+          <w:sz w:val="21"/>
+          <w:szCs w:val="21"/>
+          <w:lang w:eastAsia="zh-CN"/>
+          <w14:ligatures w14:val="none"/>
+        </w:rPr>
+        <w:t>1</w:t>
+      </w:r>
+      <w:r>
+        <w:rPr>
+          <w:rFonts w:ascii="Consolas" w:eastAsia="Times New Roman" w:hAnsi="Consolas" w:cs="Times New Roman"/>
+          <w:color w:val="89DDFF"/>
+          <w:kern w:val="0"/>
+          <w:sz w:val="21"/>
+          <w:szCs w:val="21"/>
+          <w:lang w:eastAsia="zh-CN"/>
+          <w14:ligatures w14:val="none"/>
+        </w:rPr>
+        <w:t>:</w:t>
+      </w:r>
+    </w:p>
+    <w:p>
+      <w:pPr>
+        <w:pStyle w:val="ListParagraph"/>
+        <w:numPr>
+          <w:ilvl w:val="0"/>
+          <w:numId w:val="2"/>
+        </w:numPr>
+        <w:shd w:val="clear" w:color="auto" w:fill="1A1B26"/>
+        <w:spacing w:after="0" w:line="285" w:lineRule="atLeast"/>
+        <w:rPr>
+          <w:rFonts w:ascii="Consolas" w:eastAsia="Times New Roman" w:hAnsi="Consolas" w:cs="Times New Roman"/>
+          <w:color w:val="A9B1D6"/>
+          <w:kern w:val="0"/>
+          <w:sz w:val="21"/>
+          <w:szCs w:val="21"/>
+          <w:lang w:eastAsia="zh-CN"/>
+          <w14:ligatures w14:val="none"/>
+        </w:rPr>
+      </w:pPr>
+      <w:r>
+        <w:rPr>
+          <w:rFonts w:ascii="Consolas" w:eastAsia="Times New Roman" w:hAnsi="Consolas" w:cs="Times New Roman"/>
+          <w:color w:val="A9B1D6"/>
+          <w:kern w:val="0"/>
+          <w:sz w:val="21"/>
+          <w:szCs w:val="21"/>
+          <w:lang w:eastAsia="zh-CN"/>
+          <w14:ligatures w14:val="none"/>
+        </w:rPr>
+        <w:t xml:space="preserve">            </w:t>
+      </w:r>
+      <w:r>
+        <w:rPr>
+          <w:rFonts w:ascii="Consolas" w:eastAsia="Times New Roman" w:hAnsi="Consolas" w:cs="Times New Roman"/>
+          <w:color w:val="BB9AF7"/>
+          <w:kern w:val="0"/>
+          <w:sz w:val="21"/>
+          <w:szCs w:val="21"/>
+          <w:lang w:eastAsia="zh-CN"/>
+          <w14:ligatures w14:val="none"/>
+        </w:rPr>
+        <w:t>return</w:t>
+      </w:r>
+      <w:r>
+        <w:rPr>
+          <w:rFonts w:ascii="Consolas" w:eastAsia="Times New Roman" w:hAnsi="Consolas" w:cs="Times New Roman"/>
+          <w:color w:val="A9B1D6"/>
+          <w:kern w:val="0"/>
+          <w:sz w:val="21"/>
+          <w:szCs w:val="21"/>
+          <w:lang w:eastAsia="zh-CN"/>
+          <w14:ligatures w14:val="none"/>
+        </w:rPr>
+        <w:t xml:space="preserve"> </w:t>
+      </w:r>
+      <w:r>
+        <w:rPr>
+          <w:rFonts w:ascii="Consolas" w:eastAsia="Times New Roman" w:hAnsi="Consolas" w:cs="Times New Roman"/>
+          <w:color w:val="89DDFF"/>
+          <w:kern w:val="0"/>
+          <w:sz w:val="21"/>
+          <w:szCs w:val="21"/>
+          <w:lang w:eastAsia="zh-CN"/>
+          <w14:ligatures w14:val="none"/>
+        </w:rPr>
+        <w:t>-</w:t>
+      </w:r>
+      <w:r>
+        <w:rPr>
+          <w:rFonts w:ascii="Consolas" w:eastAsia="Times New Roman" w:hAnsi="Consolas" w:cs="Times New Roman"/>
+          <w:color w:val="FF9E64"/>
+          <w:kern w:val="0"/>
+          <w:sz w:val="21"/>
+          <w:szCs w:val="21"/>
+          <w:lang w:eastAsia="zh-CN"/>
+          <w14:ligatures w14:val="none"/>
+        </w:rPr>
+        <w:t>1</w:t>
+      </w:r>
+    </w:p>
+    <w:p>
+      <w:pPr>
+        <w:pStyle w:val="ListParagraph"/>
+        <w:numPr>
+          <w:ilvl w:val="0"/>
+          <w:numId w:val="2"/>
+        </w:numPr>
+        <w:shd w:val="clear" w:color="auto" w:fill="1A1B26"/>
+        <w:spacing w:after="0" w:line="285" w:lineRule="atLeast"/>
+        <w:rPr>
+          <w:rFonts w:ascii="Consolas" w:eastAsia="Times New Roman" w:hAnsi="Consolas" w:cs="Times New Roman"/>
+          <w:color w:val="A9B1D6"/>
+          <w:kern w:val="0"/>
+          <w:sz w:val="21"/>
+          <w:szCs w:val="21"/>
+          <w:lang w:eastAsia="zh-CN"/>
+          <w14:ligatures w14:val="none"/>
+        </w:rPr>
+      </w:pPr>
+      <w:r>
+        <w:rPr>
+          <w:rFonts w:ascii="Consolas" w:eastAsia="Times New Roman" w:hAnsi="Consolas" w:cs="Times New Roman"/>
+          <w:color w:val="A9B1D6"/>
+          <w:kern w:val="0"/>
+          <w:sz w:val="21"/>
+          <w:szCs w:val="21"/>
+          <w:lang w:eastAsia="zh-CN"/>
+          <w14:ligatures w14:val="none"/>
+        </w:rPr>
+        <w:t xml:space="preserve">        </w:t>
+      </w:r>
+      <w:r>
+        <w:rPr>
+          <w:rFonts w:ascii="Consolas" w:eastAsia="Times New Roman" w:hAnsi="Consolas" w:cs="Times New Roman"/>
+          <w:color w:val="BB9AF7"/>
+          <w:kern w:val="0"/>
+          <w:sz w:val="21"/>
+          <w:szCs w:val="21"/>
+          <w:lang w:eastAsia="zh-CN"/>
+          <w14:ligatures w14:val="none"/>
+        </w:rPr>
+        <w:t>else</w:t>
+      </w:r>
+      <w:r>
+        <w:rPr>
+          <w:rFonts w:ascii="Consolas" w:eastAsia="Times New Roman" w:hAnsi="Consolas" w:cs="Times New Roman"/>
+          <w:color w:val="89DDFF"/>
+          <w:kern w:val="0"/>
+          <w:sz w:val="21"/>
+          <w:szCs w:val="21"/>
+          <w:lang w:eastAsia="zh-CN"/>
+          <w14:ligatures w14:val="none"/>
+        </w:rPr>
+        <w:t>:</w:t>
+      </w:r>
+    </w:p>
+    <w:p>
+      <w:pPr>
+        <w:pStyle w:val="ListParagraph"/>
+        <w:numPr>
+          <w:ilvl w:val="0"/>
+          <w:numId w:val="2"/>
+        </w:numPr>
+        <w:shd w:val="clear" w:color="auto" w:fill="1A1B26"/>
+        <w:spacing w:after="0" w:line="285" w:lineRule="atLeast"/>
+        <w:rPr>
+          <w:rFonts w:ascii="Consolas" w:eastAsia="Times New Roman" w:hAnsi="Consolas" w:cs="Times New Roman"/>
+          <w:color w:val="A9B1D6"/>
+          <w:kern w:val="0"/>
+          <w:sz w:val="21"/>
+          <w:szCs w:val="21"/>
+          <w:lang w:eastAsia="zh-CN"/>
+          <w14:ligatures w14:val="none"/>
+        </w:rPr>
+      </w:pPr>
+      <w:r>
+        <w:rPr>
+          <w:rFonts w:ascii="Consolas" w:eastAsia="Times New Roman" w:hAnsi="Consolas" w:cs="Times New Roman"/>
+          <w:color w:val="A9B1D6"/>
+          <w:kern w:val="0"/>
+          <w:sz w:val="21"/>
+          <w:szCs w:val="21"/>
+          <w:lang w:eastAsia="zh-CN"/>
+          <w14:ligatures w14:val="none"/>
+        </w:rPr>
+        <w:t xml:space="preserve">            pointer </w:t>
+      </w:r>
+      <w:r>
+        <w:rPr>
+          <w:rFonts w:ascii="Consolas" w:eastAsia="Times New Roman" w:hAnsi="Consolas" w:cs="Times New Roman"/>
+          <w:color w:val="89DDFF"/>
+          <w:kern w:val="0"/>
+          <w:sz w:val="21"/>
+          <w:szCs w:val="21"/>
+          <w:lang w:eastAsia="zh-CN"/>
+          <w14:ligatures w14:val="none"/>
+        </w:rPr>
+        <w:t>+=</w:t>
+      </w:r>
+      <w:r>
+        <w:rPr>
+          <w:rFonts w:ascii="Consolas" w:eastAsia="Times New Roman" w:hAnsi="Consolas" w:cs="Times New Roman"/>
+          <w:color w:val="FF9E64"/>
+          <w:kern w:val="0"/>
+          <w:sz w:val="21"/>
+          <w:szCs w:val="21"/>
+          <w:lang w:eastAsia="zh-CN"/>
+          <w14:ligatures w14:val="none"/>
+        </w:rPr>
+        <w:t>1</w:t>
+      </w:r>
+    </w:p>
+    <w:p>
+      <w:pPr>
+        <w:pStyle w:val="ListParagraph"/>
+        <w:numPr>
+          <w:ilvl w:val="0"/>
+          <w:numId w:val="2"/>
+        </w:numPr>
+        <w:shd w:val="clear" w:color="auto" w:fill="1A1B26"/>
+        <w:spacing w:after="0" w:line="285" w:lineRule="atLeast"/>
+        <w:rPr>
+          <w:rFonts w:ascii="Consolas" w:eastAsia="Times New Roman" w:hAnsi="Consolas" w:cs="Times New Roman"/>
+          <w:color w:val="A9B1D6"/>
+          <w:kern w:val="0"/>
+          <w:sz w:val="21"/>
+          <w:szCs w:val="21"/>
+          <w:lang w:eastAsia="zh-CN"/>
+          <w14:ligatures w14:val="none"/>
+        </w:rPr>
+      </w:pPr>
+      <w:r>
+        <w:rPr>
+          <w:rFonts w:ascii="Consolas" w:eastAsia="Times New Roman" w:hAnsi="Consolas" w:cs="Times New Roman"/>
+          <w:color w:val="A9B1D6"/>
+          <w:kern w:val="0"/>
+          <w:sz w:val="21"/>
+          <w:szCs w:val="21"/>
+          <w:lang w:eastAsia="zh-CN"/>
+          <w14:ligatures w14:val="none"/>
+        </w:rPr>
+        <w:t xml:space="preserve">        </w:t>
+      </w:r>
+      <w:r>
+        <w:rPr>
+          <w:rFonts w:ascii="Consolas" w:eastAsia="Times New Roman" w:hAnsi="Consolas" w:cs="Times New Roman"/>
+          <w:i/>
+          <w:iCs/>
+          <w:color w:val="51597D"/>
+          <w:kern w:val="0"/>
+          <w:sz w:val="21"/>
+          <w:szCs w:val="21"/>
+          <w:lang w:eastAsia="zh-CN"/>
+          <w14:ligatures w14:val="none"/>
+        </w:rPr>
+        <w:t>#endif</w:t>
+      </w:r>
+    </w:p>
+    <w:p>
+      <w:pPr>
+        <w:pStyle w:val="ListParagraph"/>
+        <w:numPr>
+          <w:ilvl w:val="0"/>
+          <w:numId w:val="2"/>
+        </w:numPr>
+        <w:shd w:val="clear" w:color="auto" w:fill="1A1B26"/>
+        <w:spacing w:after="0" w:line="285" w:lineRule="atLeast"/>
+        <w:rPr>
+          <w:rFonts w:ascii="Consolas" w:eastAsia="Times New Roman" w:hAnsi="Consolas" w:cs="Times New Roman"/>
+          <w:color w:val="A9B1D6"/>
+          <w:kern w:val="0"/>
+          <w:sz w:val="21"/>
+          <w:szCs w:val="21"/>
+          <w:lang w:eastAsia="zh-CN"/>
+          <w14:ligatures w14:val="none"/>
+        </w:rPr>
+      </w:pPr>
+      <w:r>
+        <w:rPr>
+          <w:rFonts w:ascii="Consolas" w:eastAsia="Times New Roman" w:hAnsi="Consolas" w:cs="Times New Roman"/>
+          <w:color w:val="A9B1D6"/>
+          <w:kern w:val="0"/>
+          <w:sz w:val="21"/>
+          <w:szCs w:val="21"/>
+          <w:lang w:eastAsia="zh-CN"/>
+          <w14:ligatures w14:val="none"/>
+        </w:rPr>
+        <w:t xml:space="preserve">    </w:t>
+      </w:r>
+      <w:r>
+        <w:rPr>
+          <w:rFonts w:ascii="Consolas" w:eastAsia="Times New Roman" w:hAnsi="Consolas" w:cs="Times New Roman"/>
+          <w:i/>
+          <w:iCs/>
+          <w:color w:val="51597D"/>
+          <w:kern w:val="0"/>
+          <w:sz w:val="21"/>
+          <w:szCs w:val="21"/>
+          <w:lang w:eastAsia="zh-CN"/>
+          <w14:ligatures w14:val="none"/>
+        </w:rPr>
+        <w:t>#endwhile</w:t>
+      </w:r>
+    </w:p>
+    <w:p>
+      <w:pPr>
+        <w:pStyle w:val="ListParagraph"/>
+        <w:numPr>
+          <w:ilvl w:val="0"/>
+          <w:numId w:val="2"/>
+        </w:numPr>
+        <w:shd w:val="clear" w:color="auto" w:fill="1A1B26"/>
+        <w:spacing w:after="0" w:line="285" w:lineRule="atLeast"/>
+        <w:rPr>
+          <w:rFonts w:ascii="Consolas" w:eastAsia="Times New Roman" w:hAnsi="Consolas" w:cs="Times New Roman"/>
+          <w:color w:val="A9B1D6"/>
+          <w:kern w:val="0"/>
+          <w:sz w:val="21"/>
+          <w:szCs w:val="21"/>
+          <w:lang w:eastAsia="zh-CN"/>
+          <w14:ligatures w14:val="none"/>
+        </w:rPr>
+      </w:pPr>
+      <w:r>
+        <w:rPr>
+          <w:rFonts w:ascii="Consolas" w:eastAsia="Times New Roman" w:hAnsi="Consolas" w:cs="Times New Roman"/>
+          <w:i/>
+          <w:iCs/>
+          <w:color w:val="51597D"/>
+          <w:kern w:val="0"/>
+          <w:sz w:val="21"/>
+          <w:szCs w:val="21"/>
+          <w:lang w:eastAsia="zh-CN"/>
+          <w14:ligatures w14:val="none"/>
+        </w:rPr>
+        <w:t>#endfunction</w:t>
+      </w:r>
+    </w:p>
+    <w:p>
+      <w:pPr>
+        <w:pStyle w:val="ListParagraph"/>
+        <w:ind w:left="1080"/>
+        <w:rPr>
+          <w:sz w:val="24"/>
+          <w:szCs w:val="24"/>
+        </w:rPr>
+      </w:pPr>
+    </w:p>
+    <w:p>
+      <w:pPr>
+        <w:pStyle w:val="ListParagraph"/>
+        <w:numPr>
+          <w:ilvl w:val="0"/>
+          <w:numId w:val="2"/>
+        </w:numPr>
+        <w:rPr>
+          <w:sz w:val="24"/>
+          <w:szCs w:val="24"/>
+        </w:rPr>
+      </w:pPr>
+      <w:r>
+        <w:rPr>
+          <w:sz w:val="24"/>
+          <w:szCs w:val="24"/>
+        </w:rPr>
         <w:t>Write down the worst, best, and average case time complexity of linear search.</w:t>
+      </w:r>
+    </w:p>
+    <w:p>
+      <w:pPr>
+        <w:rPr>
+          <w:color w:val="FF0000"/>
+          <w:sz w:val="24"/>
+          <w:szCs w:val="24"/>
+        </w:rPr>
+      </w:pPr>
+      <w:r>
+        <w:rPr>
+          <w:color w:val="FF0000"/>
+          <w:sz w:val="24"/>
+          <w:szCs w:val="24"/>
+        </w:rPr>
+        <w:t>W</w:t>
+      </w:r>
+      <w:r>
+        <w:rPr>
+          <w:color w:val="FF0000"/>
+          <w:sz w:val="24"/>
+          <w:szCs w:val="24"/>
+        </w:rPr>
+        <w:t>orst = item at the very end of list</w:t>
+      </w:r>
+    </w:p>
+    <w:p>
+      <w:pPr>
+        <w:rPr>
+          <w:color w:val="FF0000"/>
+          <w:sz w:val="24"/>
+          <w:szCs w:val="24"/>
+        </w:rPr>
+      </w:pPr>
+      <w:r>
+        <w:rPr>
+          <w:color w:val="FF0000"/>
+          <w:sz w:val="24"/>
+          <w:szCs w:val="24"/>
+        </w:rPr>
+        <w:t>Best = item is the first item</w:t>
+      </w:r>
+    </w:p>
+    <w:p>
+      <w:pPr>
+        <w:rPr>
+          <w:color w:val="FF0000"/>
+          <w:sz w:val="24"/>
+          <w:szCs w:val="24"/>
+        </w:rPr>
+      </w:pPr>
+      <w:r>
+        <w:rPr>
+          <w:color w:val="FF0000"/>
+          <w:sz w:val="24"/>
+          <w:szCs w:val="24"/>
+        </w:rPr>
+        <w:t>Average = item is in the centre of list</w:t>
       </w:r>
     </w:p>
     <w:p>
@@ -156,21 +1328,7 @@
           <w:sz w:val="24"/>
           <w:szCs w:val="24"/>
         </w:rPr>
-        <w:t xml:space="preserve">Describe the steps of the </w:t>
-      </w:r>
-      <w:r>
-        <w:rPr>
-          <w:sz w:val="24"/>
-          <w:szCs w:val="24"/>
-        </w:rPr>
-        <w:t>binary</w:t>
-      </w:r>
-      <w:r>
-        <w:rPr>
-          <w:sz w:val="24"/>
-          <w:szCs w:val="24"/>
-        </w:rPr>
-        <w:t xml:space="preserve"> search algorithm. (Sentences)</w:t>
+        <w:t>Describe the steps of the binary search algorithm. (Sentences)</w:t>
       </w:r>
     </w:p>
     <w:p>
@@ -190,21 +1348,7 @@
           <w:sz w:val="24"/>
           <w:szCs w:val="24"/>
         </w:rPr>
-        <w:t xml:space="preserve">Write down pseudocode for a </w:t>
-      </w:r>
-      <w:r>
-        <w:rPr>
-          <w:sz w:val="24"/>
-          <w:szCs w:val="24"/>
-        </w:rPr>
-        <w:t>binary</w:t>
-      </w:r>
-      <w:r>
-        <w:rPr>
-          <w:sz w:val="24"/>
-          <w:szCs w:val="24"/>
-        </w:rPr>
-        <w:t xml:space="preserve"> search algorithm. The algorithm should return the array index of the item searched for, or -1 if the search item does not exist in the list.</w:t>
+        <w:t>Write down pseudocode for a binary search algorithm. The algorithm should return the array index of the item searched for, or -1 if the search item does not exist in the list.</w:t>
       </w:r>
     </w:p>
     <w:p>
@@ -214,45 +1358,2186 @@
           <w:ilvl w:val="0"/>
           <w:numId w:val="3"/>
         </w:numPr>
-        <w:rPr>
-          <w:sz w:val="24"/>
-          <w:szCs w:val="24"/>
-        </w:rPr>
-      </w:pPr>
-      <w:r>
-        <w:rPr>
-          <w:sz w:val="24"/>
-          <w:szCs w:val="24"/>
-        </w:rPr>
-        <w:t>Write down the worst</w:t>
-      </w:r>
-      <w:r>
-        <w:rPr>
-          <w:sz w:val="24"/>
-          <w:szCs w:val="24"/>
-        </w:rPr>
-        <w:t xml:space="preserve"> and</w:t>
-      </w:r>
-      <w:r>
-        <w:rPr>
-          <w:sz w:val="24"/>
-          <w:szCs w:val="24"/>
-        </w:rPr>
-        <w:t xml:space="preserve"> best case time complexity of </w:t>
-      </w:r>
-      <w:r>
-        <w:rPr>
-          <w:sz w:val="24"/>
-          <w:szCs w:val="24"/>
-        </w:rPr>
-        <w:t>binary</w:t>
-      </w:r>
-      <w:r>
-        <w:rPr>
-          <w:sz w:val="24"/>
-          <w:szCs w:val="24"/>
-        </w:rPr>
-        <w:t xml:space="preserve"> search.</w:t>
+        <w:shd w:val="clear" w:color="auto" w:fill="1A1B26"/>
+        <w:spacing w:after="0" w:line="285" w:lineRule="atLeast"/>
+        <w:rPr>
+          <w:rFonts w:ascii="Consolas" w:eastAsia="Times New Roman" w:hAnsi="Consolas" w:cs="Times New Roman"/>
+          <w:color w:val="A9B1D6"/>
+          <w:kern w:val="0"/>
+          <w:sz w:val="21"/>
+          <w:szCs w:val="21"/>
+          <w:lang w:eastAsia="zh-CN"/>
+          <w14:ligatures w14:val="none"/>
+        </w:rPr>
+      </w:pPr>
+      <w:r>
+        <w:rPr>
+          <w:rFonts w:ascii="Consolas" w:eastAsia="Times New Roman" w:hAnsi="Consolas" w:cs="Times New Roman"/>
+          <w:color w:val="BB9AF7"/>
+          <w:kern w:val="0"/>
+          <w:sz w:val="21"/>
+          <w:szCs w:val="21"/>
+          <w:lang w:eastAsia="zh-CN"/>
+          <w14:ligatures w14:val="none"/>
+        </w:rPr>
+        <w:t>def</w:t>
+      </w:r>
+      <w:r>
+        <w:rPr>
+          <w:rFonts w:ascii="Consolas" w:eastAsia="Times New Roman" w:hAnsi="Consolas" w:cs="Times New Roman"/>
+          <w:color w:val="A9B1D6"/>
+          <w:kern w:val="0"/>
+          <w:sz w:val="21"/>
+          <w:szCs w:val="21"/>
+          <w:lang w:eastAsia="zh-CN"/>
+          <w14:ligatures w14:val="none"/>
+        </w:rPr>
+        <w:t xml:space="preserve"> </w:t>
+      </w:r>
+      <w:proofErr w:type="spellStart"/>
+      <w:r>
+        <w:rPr>
+          <w:rFonts w:ascii="Consolas" w:eastAsia="Times New Roman" w:hAnsi="Consolas" w:cs="Times New Roman"/>
+          <w:color w:val="7AA2F7"/>
+          <w:kern w:val="0"/>
+          <w:sz w:val="21"/>
+          <w:szCs w:val="21"/>
+          <w:lang w:eastAsia="zh-CN"/>
+          <w14:ligatures w14:val="none"/>
+        </w:rPr>
+        <w:t>binarySearch</w:t>
+      </w:r>
+      <w:proofErr w:type="spellEnd"/>
+      <w:r>
+        <w:rPr>
+          <w:rFonts w:ascii="Consolas" w:eastAsia="Times New Roman" w:hAnsi="Consolas" w:cs="Times New Roman"/>
+          <w:color w:val="9ABDF5"/>
+          <w:kern w:val="0"/>
+          <w:sz w:val="21"/>
+          <w:szCs w:val="21"/>
+          <w:lang w:eastAsia="zh-CN"/>
+          <w14:ligatures w14:val="none"/>
+        </w:rPr>
+        <w:t>(</w:t>
+      </w:r>
+      <w:r>
+        <w:rPr>
+          <w:rFonts w:ascii="Consolas" w:eastAsia="Times New Roman" w:hAnsi="Consolas" w:cs="Times New Roman"/>
+          <w:color w:val="E0AF68"/>
+          <w:kern w:val="0"/>
+          <w:sz w:val="21"/>
+          <w:szCs w:val="21"/>
+          <w:lang w:eastAsia="zh-CN"/>
+          <w14:ligatures w14:val="none"/>
+        </w:rPr>
+        <w:t>array</w:t>
+      </w:r>
+      <w:r>
+        <w:rPr>
+          <w:rFonts w:ascii="Consolas" w:eastAsia="Times New Roman" w:hAnsi="Consolas" w:cs="Times New Roman"/>
+          <w:color w:val="89DDFF"/>
+          <w:kern w:val="0"/>
+          <w:sz w:val="21"/>
+          <w:szCs w:val="21"/>
+          <w:lang w:eastAsia="zh-CN"/>
+          <w14:ligatures w14:val="none"/>
+        </w:rPr>
+        <w:t>,</w:t>
+      </w:r>
+      <w:r>
+        <w:rPr>
+          <w:rFonts w:ascii="Consolas" w:eastAsia="Times New Roman" w:hAnsi="Consolas" w:cs="Times New Roman"/>
+          <w:color w:val="A9B1D6"/>
+          <w:kern w:val="0"/>
+          <w:sz w:val="21"/>
+          <w:szCs w:val="21"/>
+          <w:lang w:eastAsia="zh-CN"/>
+          <w14:ligatures w14:val="none"/>
+        </w:rPr>
+        <w:t xml:space="preserve"> </w:t>
+      </w:r>
+      <w:proofErr w:type="spellStart"/>
+      <w:r>
+        <w:rPr>
+          <w:rFonts w:ascii="Consolas" w:eastAsia="Times New Roman" w:hAnsi="Consolas" w:cs="Times New Roman"/>
+          <w:color w:val="E0AF68"/>
+          <w:kern w:val="0"/>
+          <w:sz w:val="21"/>
+          <w:szCs w:val="21"/>
+          <w:lang w:eastAsia="zh-CN"/>
+          <w14:ligatures w14:val="none"/>
+        </w:rPr>
+        <w:t>arraylength</w:t>
+      </w:r>
+      <w:proofErr w:type="spellEnd"/>
+      <w:r>
+        <w:rPr>
+          <w:rFonts w:ascii="Consolas" w:eastAsia="Times New Roman" w:hAnsi="Consolas" w:cs="Times New Roman"/>
+          <w:color w:val="89DDFF"/>
+          <w:kern w:val="0"/>
+          <w:sz w:val="21"/>
+          <w:szCs w:val="21"/>
+          <w:lang w:eastAsia="zh-CN"/>
+          <w14:ligatures w14:val="none"/>
+        </w:rPr>
+        <w:t>,</w:t>
+      </w:r>
+      <w:r>
+        <w:rPr>
+          <w:rFonts w:ascii="Consolas" w:eastAsia="Times New Roman" w:hAnsi="Consolas" w:cs="Times New Roman"/>
+          <w:color w:val="A9B1D6"/>
+          <w:kern w:val="0"/>
+          <w:sz w:val="21"/>
+          <w:szCs w:val="21"/>
+          <w:lang w:eastAsia="zh-CN"/>
+          <w14:ligatures w14:val="none"/>
+        </w:rPr>
+        <w:t xml:space="preserve"> </w:t>
+      </w:r>
+      <w:proofErr w:type="spellStart"/>
+      <w:r>
+        <w:rPr>
+          <w:rFonts w:ascii="Consolas" w:eastAsia="Times New Roman" w:hAnsi="Consolas" w:cs="Times New Roman"/>
+          <w:color w:val="E0AF68"/>
+          <w:kern w:val="0"/>
+          <w:sz w:val="21"/>
+          <w:szCs w:val="21"/>
+          <w:lang w:eastAsia="zh-CN"/>
+          <w14:ligatures w14:val="none"/>
+        </w:rPr>
+        <w:t>requestedItem</w:t>
+      </w:r>
+      <w:proofErr w:type="spellEnd"/>
+      <w:r>
+        <w:rPr>
+          <w:rFonts w:ascii="Consolas" w:eastAsia="Times New Roman" w:hAnsi="Consolas" w:cs="Times New Roman"/>
+          <w:color w:val="9ABDF5"/>
+          <w:kern w:val="0"/>
+          <w:sz w:val="21"/>
+          <w:szCs w:val="21"/>
+          <w:lang w:eastAsia="zh-CN"/>
+          <w14:ligatures w14:val="none"/>
+        </w:rPr>
+        <w:t>):</w:t>
+      </w:r>
+    </w:p>
+    <w:p>
+      <w:pPr>
+        <w:pStyle w:val="ListParagraph"/>
+        <w:numPr>
+          <w:ilvl w:val="0"/>
+          <w:numId w:val="3"/>
+        </w:numPr>
+        <w:shd w:val="clear" w:color="auto" w:fill="1A1B26"/>
+        <w:spacing w:after="0" w:line="285" w:lineRule="atLeast"/>
+        <w:rPr>
+          <w:rFonts w:ascii="Consolas" w:eastAsia="Times New Roman" w:hAnsi="Consolas" w:cs="Times New Roman"/>
+          <w:color w:val="A9B1D6"/>
+          <w:kern w:val="0"/>
+          <w:sz w:val="21"/>
+          <w:szCs w:val="21"/>
+          <w:lang w:eastAsia="zh-CN"/>
+          <w14:ligatures w14:val="none"/>
+        </w:rPr>
+      </w:pPr>
+      <w:r>
+        <w:rPr>
+          <w:rFonts w:ascii="Consolas" w:eastAsia="Times New Roman" w:hAnsi="Consolas" w:cs="Times New Roman"/>
+          <w:color w:val="A9B1D6"/>
+          <w:kern w:val="0"/>
+          <w:sz w:val="21"/>
+          <w:szCs w:val="21"/>
+          <w:lang w:eastAsia="zh-CN"/>
+          <w14:ligatures w14:val="none"/>
+        </w:rPr>
+        <w:t xml:space="preserve">    </w:t>
+      </w:r>
+      <w:proofErr w:type="spellStart"/>
+      <w:r>
+        <w:rPr>
+          <w:rFonts w:ascii="Consolas" w:eastAsia="Times New Roman" w:hAnsi="Consolas" w:cs="Times New Roman"/>
+          <w:color w:val="A9B1D6"/>
+          <w:kern w:val="0"/>
+          <w:sz w:val="21"/>
+          <w:szCs w:val="21"/>
+          <w:lang w:eastAsia="zh-CN"/>
+          <w14:ligatures w14:val="none"/>
+        </w:rPr>
+        <w:t>startPointer</w:t>
+      </w:r>
+      <w:proofErr w:type="spellEnd"/>
+      <w:r>
+        <w:rPr>
+          <w:rFonts w:ascii="Consolas" w:eastAsia="Times New Roman" w:hAnsi="Consolas" w:cs="Times New Roman"/>
+          <w:color w:val="A9B1D6"/>
+          <w:kern w:val="0"/>
+          <w:sz w:val="21"/>
+          <w:szCs w:val="21"/>
+          <w:lang w:eastAsia="zh-CN"/>
+          <w14:ligatures w14:val="none"/>
+        </w:rPr>
+        <w:t xml:space="preserve"> </w:t>
+      </w:r>
+      <w:r>
+        <w:rPr>
+          <w:rFonts w:ascii="Consolas" w:eastAsia="Times New Roman" w:hAnsi="Consolas" w:cs="Times New Roman"/>
+          <w:color w:val="89DDFF"/>
+          <w:kern w:val="0"/>
+          <w:sz w:val="21"/>
+          <w:szCs w:val="21"/>
+          <w:lang w:eastAsia="zh-CN"/>
+          <w14:ligatures w14:val="none"/>
+        </w:rPr>
+        <w:t>=</w:t>
+      </w:r>
+      <w:r>
+        <w:rPr>
+          <w:rFonts w:ascii="Consolas" w:eastAsia="Times New Roman" w:hAnsi="Consolas" w:cs="Times New Roman"/>
+          <w:color w:val="A9B1D6"/>
+          <w:kern w:val="0"/>
+          <w:sz w:val="21"/>
+          <w:szCs w:val="21"/>
+          <w:lang w:eastAsia="zh-CN"/>
+          <w14:ligatures w14:val="none"/>
+        </w:rPr>
+        <w:t xml:space="preserve"> </w:t>
+      </w:r>
+      <w:r>
+        <w:rPr>
+          <w:rFonts w:ascii="Consolas" w:eastAsia="Times New Roman" w:hAnsi="Consolas" w:cs="Times New Roman"/>
+          <w:color w:val="FF9E64"/>
+          <w:kern w:val="0"/>
+          <w:sz w:val="21"/>
+          <w:szCs w:val="21"/>
+          <w:lang w:eastAsia="zh-CN"/>
+          <w14:ligatures w14:val="none"/>
+        </w:rPr>
+        <w:t>0</w:t>
+      </w:r>
+    </w:p>
+    <w:p>
+      <w:pPr>
+        <w:pStyle w:val="ListParagraph"/>
+        <w:numPr>
+          <w:ilvl w:val="0"/>
+          <w:numId w:val="3"/>
+        </w:numPr>
+        <w:shd w:val="clear" w:color="auto" w:fill="1A1B26"/>
+        <w:spacing w:after="0" w:line="285" w:lineRule="atLeast"/>
+        <w:rPr>
+          <w:rFonts w:ascii="Consolas" w:eastAsia="Times New Roman" w:hAnsi="Consolas" w:cs="Times New Roman"/>
+          <w:color w:val="A9B1D6"/>
+          <w:kern w:val="0"/>
+          <w:sz w:val="21"/>
+          <w:szCs w:val="21"/>
+          <w:lang w:eastAsia="zh-CN"/>
+          <w14:ligatures w14:val="none"/>
+        </w:rPr>
+      </w:pPr>
+      <w:r>
+        <w:rPr>
+          <w:rFonts w:ascii="Consolas" w:eastAsia="Times New Roman" w:hAnsi="Consolas" w:cs="Times New Roman"/>
+          <w:color w:val="A9B1D6"/>
+          <w:kern w:val="0"/>
+          <w:sz w:val="21"/>
+          <w:szCs w:val="21"/>
+          <w:lang w:eastAsia="zh-CN"/>
+          <w14:ligatures w14:val="none"/>
+        </w:rPr>
+        <w:t xml:space="preserve">    </w:t>
+      </w:r>
+      <w:proofErr w:type="spellStart"/>
+      <w:r>
+        <w:rPr>
+          <w:rFonts w:ascii="Consolas" w:eastAsia="Times New Roman" w:hAnsi="Consolas" w:cs="Times New Roman"/>
+          <w:color w:val="A9B1D6"/>
+          <w:kern w:val="0"/>
+          <w:sz w:val="21"/>
+          <w:szCs w:val="21"/>
+          <w:lang w:eastAsia="zh-CN"/>
+          <w14:ligatures w14:val="none"/>
+        </w:rPr>
+        <w:t>endPointer</w:t>
+      </w:r>
+      <w:proofErr w:type="spellEnd"/>
+      <w:r>
+        <w:rPr>
+          <w:rFonts w:ascii="Consolas" w:eastAsia="Times New Roman" w:hAnsi="Consolas" w:cs="Times New Roman"/>
+          <w:color w:val="A9B1D6"/>
+          <w:kern w:val="0"/>
+          <w:sz w:val="21"/>
+          <w:szCs w:val="21"/>
+          <w:lang w:eastAsia="zh-CN"/>
+          <w14:ligatures w14:val="none"/>
+        </w:rPr>
+        <w:t xml:space="preserve"> </w:t>
+      </w:r>
+      <w:r>
+        <w:rPr>
+          <w:rFonts w:ascii="Consolas" w:eastAsia="Times New Roman" w:hAnsi="Consolas" w:cs="Times New Roman"/>
+          <w:color w:val="89DDFF"/>
+          <w:kern w:val="0"/>
+          <w:sz w:val="21"/>
+          <w:szCs w:val="21"/>
+          <w:lang w:eastAsia="zh-CN"/>
+          <w14:ligatures w14:val="none"/>
+        </w:rPr>
+        <w:t>=</w:t>
+      </w:r>
+      <w:r>
+        <w:rPr>
+          <w:rFonts w:ascii="Consolas" w:eastAsia="Times New Roman" w:hAnsi="Consolas" w:cs="Times New Roman"/>
+          <w:color w:val="A9B1D6"/>
+          <w:kern w:val="0"/>
+          <w:sz w:val="21"/>
+          <w:szCs w:val="21"/>
+          <w:lang w:eastAsia="zh-CN"/>
+          <w14:ligatures w14:val="none"/>
+        </w:rPr>
+        <w:t xml:space="preserve"> </w:t>
+      </w:r>
+      <w:proofErr w:type="spellStart"/>
+      <w:r>
+        <w:rPr>
+          <w:rFonts w:ascii="Consolas" w:eastAsia="Times New Roman" w:hAnsi="Consolas" w:cs="Times New Roman"/>
+          <w:color w:val="A9B1D6"/>
+          <w:kern w:val="0"/>
+          <w:sz w:val="21"/>
+          <w:szCs w:val="21"/>
+          <w:lang w:eastAsia="zh-CN"/>
+          <w14:ligatures w14:val="none"/>
+        </w:rPr>
+        <w:t>arraylength</w:t>
+      </w:r>
+      <w:proofErr w:type="spellEnd"/>
+      <w:r>
+        <w:rPr>
+          <w:rFonts w:ascii="Consolas" w:eastAsia="Times New Roman" w:hAnsi="Consolas" w:cs="Times New Roman"/>
+          <w:color w:val="A9B1D6"/>
+          <w:kern w:val="0"/>
+          <w:sz w:val="21"/>
+          <w:szCs w:val="21"/>
+          <w:lang w:eastAsia="zh-CN"/>
+          <w14:ligatures w14:val="none"/>
+        </w:rPr>
+        <w:t xml:space="preserve"> </w:t>
+      </w:r>
+      <w:r>
+        <w:rPr>
+          <w:rFonts w:ascii="Consolas" w:eastAsia="Times New Roman" w:hAnsi="Consolas" w:cs="Times New Roman"/>
+          <w:color w:val="89DDFF"/>
+          <w:kern w:val="0"/>
+          <w:sz w:val="21"/>
+          <w:szCs w:val="21"/>
+          <w:lang w:eastAsia="zh-CN"/>
+          <w14:ligatures w14:val="none"/>
+        </w:rPr>
+        <w:t>-</w:t>
+      </w:r>
+      <w:r>
+        <w:rPr>
+          <w:rFonts w:ascii="Consolas" w:eastAsia="Times New Roman" w:hAnsi="Consolas" w:cs="Times New Roman"/>
+          <w:color w:val="A9B1D6"/>
+          <w:kern w:val="0"/>
+          <w:sz w:val="21"/>
+          <w:szCs w:val="21"/>
+          <w:lang w:eastAsia="zh-CN"/>
+          <w14:ligatures w14:val="none"/>
+        </w:rPr>
+        <w:t xml:space="preserve"> </w:t>
+      </w:r>
+      <w:r>
+        <w:rPr>
+          <w:rFonts w:ascii="Consolas" w:eastAsia="Times New Roman" w:hAnsi="Consolas" w:cs="Times New Roman"/>
+          <w:color w:val="FF9E64"/>
+          <w:kern w:val="0"/>
+          <w:sz w:val="21"/>
+          <w:szCs w:val="21"/>
+          <w:lang w:eastAsia="zh-CN"/>
+          <w14:ligatures w14:val="none"/>
+        </w:rPr>
+        <w:t>1</w:t>
+      </w:r>
+    </w:p>
+    <w:p>
+      <w:pPr>
+        <w:pStyle w:val="ListParagraph"/>
+        <w:numPr>
+          <w:ilvl w:val="0"/>
+          <w:numId w:val="3"/>
+        </w:numPr>
+        <w:shd w:val="clear" w:color="auto" w:fill="1A1B26"/>
+        <w:spacing w:after="0" w:line="285" w:lineRule="atLeast"/>
+        <w:rPr>
+          <w:rFonts w:ascii="Consolas" w:eastAsia="Times New Roman" w:hAnsi="Consolas" w:cs="Times New Roman"/>
+          <w:color w:val="A9B1D6"/>
+          <w:kern w:val="0"/>
+          <w:sz w:val="21"/>
+          <w:szCs w:val="21"/>
+          <w:lang w:eastAsia="zh-CN"/>
+          <w14:ligatures w14:val="none"/>
+        </w:rPr>
+      </w:pPr>
+      <w:r>
+        <w:rPr>
+          <w:rFonts w:ascii="Consolas" w:eastAsia="Times New Roman" w:hAnsi="Consolas" w:cs="Times New Roman"/>
+          <w:color w:val="A9B1D6"/>
+          <w:kern w:val="0"/>
+          <w:sz w:val="21"/>
+          <w:szCs w:val="21"/>
+          <w:lang w:eastAsia="zh-CN"/>
+          <w14:ligatures w14:val="none"/>
+        </w:rPr>
+        <w:t xml:space="preserve">    </w:t>
+      </w:r>
+      <w:proofErr w:type="spellStart"/>
+      <w:r>
+        <w:rPr>
+          <w:rFonts w:ascii="Consolas" w:eastAsia="Times New Roman" w:hAnsi="Consolas" w:cs="Times New Roman"/>
+          <w:color w:val="A9B1D6"/>
+          <w:kern w:val="0"/>
+          <w:sz w:val="21"/>
+          <w:szCs w:val="21"/>
+          <w:lang w:eastAsia="zh-CN"/>
+          <w14:ligatures w14:val="none"/>
+        </w:rPr>
+        <w:t>middlePointer</w:t>
+      </w:r>
+      <w:proofErr w:type="spellEnd"/>
+      <w:r>
+        <w:rPr>
+          <w:rFonts w:ascii="Consolas" w:eastAsia="Times New Roman" w:hAnsi="Consolas" w:cs="Times New Roman"/>
+          <w:color w:val="A9B1D6"/>
+          <w:kern w:val="0"/>
+          <w:sz w:val="21"/>
+          <w:szCs w:val="21"/>
+          <w:lang w:eastAsia="zh-CN"/>
+          <w14:ligatures w14:val="none"/>
+        </w:rPr>
+        <w:t xml:space="preserve"> </w:t>
+      </w:r>
+      <w:r>
+        <w:rPr>
+          <w:rFonts w:ascii="Consolas" w:eastAsia="Times New Roman" w:hAnsi="Consolas" w:cs="Times New Roman"/>
+          <w:color w:val="89DDFF"/>
+          <w:kern w:val="0"/>
+          <w:sz w:val="21"/>
+          <w:szCs w:val="21"/>
+          <w:lang w:eastAsia="zh-CN"/>
+          <w14:ligatures w14:val="none"/>
+        </w:rPr>
+        <w:t>=</w:t>
+      </w:r>
+      <w:r>
+        <w:rPr>
+          <w:rFonts w:ascii="Consolas" w:eastAsia="Times New Roman" w:hAnsi="Consolas" w:cs="Times New Roman"/>
+          <w:color w:val="A9B1D6"/>
+          <w:kern w:val="0"/>
+          <w:sz w:val="21"/>
+          <w:szCs w:val="21"/>
+          <w:lang w:eastAsia="zh-CN"/>
+          <w14:ligatures w14:val="none"/>
+        </w:rPr>
+        <w:t xml:space="preserve"> </w:t>
+      </w:r>
+      <w:r>
+        <w:rPr>
+          <w:rFonts w:ascii="Consolas" w:eastAsia="Times New Roman" w:hAnsi="Consolas" w:cs="Times New Roman"/>
+          <w:color w:val="89DDFF"/>
+          <w:kern w:val="0"/>
+          <w:sz w:val="21"/>
+          <w:szCs w:val="21"/>
+          <w:lang w:eastAsia="zh-CN"/>
+          <w14:ligatures w14:val="none"/>
+        </w:rPr>
+        <w:t>(</w:t>
+      </w:r>
+      <w:proofErr w:type="spellStart"/>
+      <w:r>
+        <w:rPr>
+          <w:rFonts w:ascii="Consolas" w:eastAsia="Times New Roman" w:hAnsi="Consolas" w:cs="Times New Roman"/>
+          <w:color w:val="A9B1D6"/>
+          <w:kern w:val="0"/>
+          <w:sz w:val="21"/>
+          <w:szCs w:val="21"/>
+          <w:lang w:eastAsia="zh-CN"/>
+          <w14:ligatures w14:val="none"/>
+        </w:rPr>
+        <w:t>endPointer</w:t>
+      </w:r>
+      <w:proofErr w:type="spellEnd"/>
+      <w:r>
+        <w:rPr>
+          <w:rFonts w:ascii="Consolas" w:eastAsia="Times New Roman" w:hAnsi="Consolas" w:cs="Times New Roman"/>
+          <w:color w:val="A9B1D6"/>
+          <w:kern w:val="0"/>
+          <w:sz w:val="21"/>
+          <w:szCs w:val="21"/>
+          <w:lang w:eastAsia="zh-CN"/>
+          <w14:ligatures w14:val="none"/>
+        </w:rPr>
+        <w:t xml:space="preserve"> </w:t>
+      </w:r>
+      <w:r>
+        <w:rPr>
+          <w:rFonts w:ascii="Consolas" w:eastAsia="Times New Roman" w:hAnsi="Consolas" w:cs="Times New Roman"/>
+          <w:color w:val="89DDFF"/>
+          <w:kern w:val="0"/>
+          <w:sz w:val="21"/>
+          <w:szCs w:val="21"/>
+          <w:lang w:eastAsia="zh-CN"/>
+          <w14:ligatures w14:val="none"/>
+        </w:rPr>
+        <w:t>-</w:t>
+      </w:r>
+      <w:r>
+        <w:rPr>
+          <w:rFonts w:ascii="Consolas" w:eastAsia="Times New Roman" w:hAnsi="Consolas" w:cs="Times New Roman"/>
+          <w:color w:val="A9B1D6"/>
+          <w:kern w:val="0"/>
+          <w:sz w:val="21"/>
+          <w:szCs w:val="21"/>
+          <w:lang w:eastAsia="zh-CN"/>
+          <w14:ligatures w14:val="none"/>
+        </w:rPr>
+        <w:t xml:space="preserve"> </w:t>
+      </w:r>
+      <w:proofErr w:type="spellStart"/>
+      <w:r>
+        <w:rPr>
+          <w:rFonts w:ascii="Consolas" w:eastAsia="Times New Roman" w:hAnsi="Consolas" w:cs="Times New Roman"/>
+          <w:color w:val="A9B1D6"/>
+          <w:kern w:val="0"/>
+          <w:sz w:val="21"/>
+          <w:szCs w:val="21"/>
+          <w:lang w:eastAsia="zh-CN"/>
+          <w14:ligatures w14:val="none"/>
+        </w:rPr>
+        <w:t>startPointer</w:t>
+      </w:r>
+      <w:proofErr w:type="spellEnd"/>
+      <w:r>
+        <w:rPr>
+          <w:rFonts w:ascii="Consolas" w:eastAsia="Times New Roman" w:hAnsi="Consolas" w:cs="Times New Roman"/>
+          <w:color w:val="89DDFF"/>
+          <w:kern w:val="0"/>
+          <w:sz w:val="21"/>
+          <w:szCs w:val="21"/>
+          <w:lang w:eastAsia="zh-CN"/>
+          <w14:ligatures w14:val="none"/>
+        </w:rPr>
+        <w:t>)//</w:t>
+      </w:r>
+      <w:r>
+        <w:rPr>
+          <w:rFonts w:ascii="Consolas" w:eastAsia="Times New Roman" w:hAnsi="Consolas" w:cs="Times New Roman"/>
+          <w:color w:val="FF9E64"/>
+          <w:kern w:val="0"/>
+          <w:sz w:val="21"/>
+          <w:szCs w:val="21"/>
+          <w:lang w:eastAsia="zh-CN"/>
+          <w14:ligatures w14:val="none"/>
+        </w:rPr>
+        <w:t>2</w:t>
+      </w:r>
+    </w:p>
+    <w:p>
+      <w:pPr>
+        <w:pStyle w:val="ListParagraph"/>
+        <w:numPr>
+          <w:ilvl w:val="0"/>
+          <w:numId w:val="3"/>
+        </w:numPr>
+        <w:shd w:val="clear" w:color="auto" w:fill="1A1B26"/>
+        <w:spacing w:after="0" w:line="285" w:lineRule="atLeast"/>
+        <w:rPr>
+          <w:rFonts w:ascii="Consolas" w:eastAsia="Times New Roman" w:hAnsi="Consolas" w:cs="Times New Roman"/>
+          <w:color w:val="A9B1D6"/>
+          <w:kern w:val="0"/>
+          <w:sz w:val="21"/>
+          <w:szCs w:val="21"/>
+          <w:lang w:eastAsia="zh-CN"/>
+          <w14:ligatures w14:val="none"/>
+        </w:rPr>
+      </w:pPr>
+      <w:r>
+        <w:rPr>
+          <w:rFonts w:ascii="Consolas" w:eastAsia="Times New Roman" w:hAnsi="Consolas" w:cs="Times New Roman"/>
+          <w:color w:val="A9B1D6"/>
+          <w:kern w:val="0"/>
+          <w:sz w:val="21"/>
+          <w:szCs w:val="21"/>
+          <w:lang w:eastAsia="zh-CN"/>
+          <w14:ligatures w14:val="none"/>
+        </w:rPr>
+        <w:t xml:space="preserve">    current </w:t>
+      </w:r>
+      <w:r>
+        <w:rPr>
+          <w:rFonts w:ascii="Consolas" w:eastAsia="Times New Roman" w:hAnsi="Consolas" w:cs="Times New Roman"/>
+          <w:color w:val="89DDFF"/>
+          <w:kern w:val="0"/>
+          <w:sz w:val="21"/>
+          <w:szCs w:val="21"/>
+          <w:lang w:eastAsia="zh-CN"/>
+          <w14:ligatures w14:val="none"/>
+        </w:rPr>
+        <w:t>=</w:t>
+      </w:r>
+      <w:r>
+        <w:rPr>
+          <w:rFonts w:ascii="Consolas" w:eastAsia="Times New Roman" w:hAnsi="Consolas" w:cs="Times New Roman"/>
+          <w:color w:val="A9B1D6"/>
+          <w:kern w:val="0"/>
+          <w:sz w:val="21"/>
+          <w:szCs w:val="21"/>
+          <w:lang w:eastAsia="zh-CN"/>
+          <w14:ligatures w14:val="none"/>
+        </w:rPr>
+        <w:t xml:space="preserve"> array</w:t>
+      </w:r>
+      <w:r>
+        <w:rPr>
+          <w:rFonts w:ascii="Consolas" w:eastAsia="Times New Roman" w:hAnsi="Consolas" w:cs="Times New Roman"/>
+          <w:color w:val="9ABDF5"/>
+          <w:kern w:val="0"/>
+          <w:sz w:val="21"/>
+          <w:szCs w:val="21"/>
+          <w:lang w:eastAsia="zh-CN"/>
+          <w14:ligatures w14:val="none"/>
+        </w:rPr>
+        <w:t>[</w:t>
+      </w:r>
+      <w:proofErr w:type="spellStart"/>
+      <w:r>
+        <w:rPr>
+          <w:rFonts w:ascii="Consolas" w:eastAsia="Times New Roman" w:hAnsi="Consolas" w:cs="Times New Roman"/>
+          <w:color w:val="A9B1D6"/>
+          <w:kern w:val="0"/>
+          <w:sz w:val="21"/>
+          <w:szCs w:val="21"/>
+          <w:lang w:eastAsia="zh-CN"/>
+          <w14:ligatures w14:val="none"/>
+        </w:rPr>
+        <w:t>middlePointer</w:t>
+      </w:r>
+      <w:proofErr w:type="spellEnd"/>
+      <w:r>
+        <w:rPr>
+          <w:rFonts w:ascii="Consolas" w:eastAsia="Times New Roman" w:hAnsi="Consolas" w:cs="Times New Roman"/>
+          <w:color w:val="9ABDF5"/>
+          <w:kern w:val="0"/>
+          <w:sz w:val="21"/>
+          <w:szCs w:val="21"/>
+          <w:lang w:eastAsia="zh-CN"/>
+          <w14:ligatures w14:val="none"/>
+        </w:rPr>
+        <w:t>]</w:t>
+      </w:r>
+    </w:p>
+    <w:p>
+      <w:pPr>
+        <w:pStyle w:val="ListParagraph"/>
+        <w:numPr>
+          <w:ilvl w:val="0"/>
+          <w:numId w:val="3"/>
+        </w:numPr>
+        <w:shd w:val="clear" w:color="auto" w:fill="1A1B26"/>
+        <w:spacing w:after="0" w:line="285" w:lineRule="atLeast"/>
+        <w:rPr>
+          <w:rFonts w:ascii="Consolas" w:eastAsia="Times New Roman" w:hAnsi="Consolas" w:cs="Times New Roman"/>
+          <w:color w:val="A9B1D6"/>
+          <w:kern w:val="0"/>
+          <w:sz w:val="21"/>
+          <w:szCs w:val="21"/>
+          <w:lang w:eastAsia="zh-CN"/>
+          <w14:ligatures w14:val="none"/>
+        </w:rPr>
+      </w:pPr>
+      <w:r>
+        <w:rPr>
+          <w:rFonts w:ascii="Consolas" w:eastAsia="Times New Roman" w:hAnsi="Consolas" w:cs="Times New Roman"/>
+          <w:color w:val="A9B1D6"/>
+          <w:kern w:val="0"/>
+          <w:sz w:val="21"/>
+          <w:szCs w:val="21"/>
+          <w:lang w:eastAsia="zh-CN"/>
+          <w14:ligatures w14:val="none"/>
+        </w:rPr>
+        <w:lastRenderedPageBreak/>
+        <w:t xml:space="preserve">    </w:t>
+      </w:r>
+      <w:r>
+        <w:rPr>
+          <w:rFonts w:ascii="Consolas" w:eastAsia="Times New Roman" w:hAnsi="Consolas" w:cs="Times New Roman"/>
+          <w:color w:val="BB9AF7"/>
+          <w:kern w:val="0"/>
+          <w:sz w:val="21"/>
+          <w:szCs w:val="21"/>
+          <w:lang w:eastAsia="zh-CN"/>
+          <w14:ligatures w14:val="none"/>
+        </w:rPr>
+        <w:t>while</w:t>
+      </w:r>
+      <w:r>
+        <w:rPr>
+          <w:rFonts w:ascii="Consolas" w:eastAsia="Times New Roman" w:hAnsi="Consolas" w:cs="Times New Roman"/>
+          <w:color w:val="A9B1D6"/>
+          <w:kern w:val="0"/>
+          <w:sz w:val="21"/>
+          <w:szCs w:val="21"/>
+          <w:lang w:eastAsia="zh-CN"/>
+          <w14:ligatures w14:val="none"/>
+        </w:rPr>
+        <w:t xml:space="preserve"> </w:t>
+      </w:r>
+      <w:r>
+        <w:rPr>
+          <w:rFonts w:ascii="Consolas" w:eastAsia="Times New Roman" w:hAnsi="Consolas" w:cs="Times New Roman"/>
+          <w:color w:val="FF9E64"/>
+          <w:kern w:val="0"/>
+          <w:sz w:val="21"/>
+          <w:szCs w:val="21"/>
+          <w:lang w:eastAsia="zh-CN"/>
+          <w14:ligatures w14:val="none"/>
+        </w:rPr>
+        <w:t>True</w:t>
+      </w:r>
+      <w:r>
+        <w:rPr>
+          <w:rFonts w:ascii="Consolas" w:eastAsia="Times New Roman" w:hAnsi="Consolas" w:cs="Times New Roman"/>
+          <w:color w:val="89DDFF"/>
+          <w:kern w:val="0"/>
+          <w:sz w:val="21"/>
+          <w:szCs w:val="21"/>
+          <w:lang w:eastAsia="zh-CN"/>
+          <w14:ligatures w14:val="none"/>
+        </w:rPr>
+        <w:t>:</w:t>
+      </w:r>
+    </w:p>
+    <w:p>
+      <w:pPr>
+        <w:pStyle w:val="ListParagraph"/>
+        <w:numPr>
+          <w:ilvl w:val="0"/>
+          <w:numId w:val="3"/>
+        </w:numPr>
+        <w:shd w:val="clear" w:color="auto" w:fill="1A1B26"/>
+        <w:spacing w:after="0" w:line="285" w:lineRule="atLeast"/>
+        <w:rPr>
+          <w:rFonts w:ascii="Consolas" w:eastAsia="Times New Roman" w:hAnsi="Consolas" w:cs="Times New Roman"/>
+          <w:color w:val="A9B1D6"/>
+          <w:kern w:val="0"/>
+          <w:sz w:val="21"/>
+          <w:szCs w:val="21"/>
+          <w:lang w:eastAsia="zh-CN"/>
+          <w14:ligatures w14:val="none"/>
+        </w:rPr>
+      </w:pPr>
+      <w:r>
+        <w:rPr>
+          <w:rFonts w:ascii="Consolas" w:eastAsia="Times New Roman" w:hAnsi="Consolas" w:cs="Times New Roman"/>
+          <w:color w:val="A9B1D6"/>
+          <w:kern w:val="0"/>
+          <w:sz w:val="21"/>
+          <w:szCs w:val="21"/>
+          <w:lang w:eastAsia="zh-CN"/>
+          <w14:ligatures w14:val="none"/>
+        </w:rPr>
+        <w:t xml:space="preserve">        </w:t>
+      </w:r>
+      <w:r>
+        <w:rPr>
+          <w:rFonts w:ascii="Consolas" w:eastAsia="Times New Roman" w:hAnsi="Consolas" w:cs="Times New Roman"/>
+          <w:color w:val="BB9AF7"/>
+          <w:kern w:val="0"/>
+          <w:sz w:val="21"/>
+          <w:szCs w:val="21"/>
+          <w:lang w:eastAsia="zh-CN"/>
+          <w14:ligatures w14:val="none"/>
+        </w:rPr>
+        <w:t>if</w:t>
+      </w:r>
+      <w:r>
+        <w:rPr>
+          <w:rFonts w:ascii="Consolas" w:eastAsia="Times New Roman" w:hAnsi="Consolas" w:cs="Times New Roman"/>
+          <w:color w:val="A9B1D6"/>
+          <w:kern w:val="0"/>
+          <w:sz w:val="21"/>
+          <w:szCs w:val="21"/>
+          <w:lang w:eastAsia="zh-CN"/>
+          <w14:ligatures w14:val="none"/>
+        </w:rPr>
+        <w:t xml:space="preserve"> current </w:t>
+      </w:r>
+      <w:r>
+        <w:rPr>
+          <w:rFonts w:ascii="Consolas" w:eastAsia="Times New Roman" w:hAnsi="Consolas" w:cs="Times New Roman"/>
+          <w:color w:val="BB9AF7"/>
+          <w:kern w:val="0"/>
+          <w:sz w:val="21"/>
+          <w:szCs w:val="21"/>
+          <w:lang w:eastAsia="zh-CN"/>
+          <w14:ligatures w14:val="none"/>
+        </w:rPr>
+        <w:t>==</w:t>
+      </w:r>
+      <w:r>
+        <w:rPr>
+          <w:rFonts w:ascii="Consolas" w:eastAsia="Times New Roman" w:hAnsi="Consolas" w:cs="Times New Roman"/>
+          <w:color w:val="A9B1D6"/>
+          <w:kern w:val="0"/>
+          <w:sz w:val="21"/>
+          <w:szCs w:val="21"/>
+          <w:lang w:eastAsia="zh-CN"/>
+          <w14:ligatures w14:val="none"/>
+        </w:rPr>
+        <w:t xml:space="preserve"> </w:t>
+      </w:r>
+      <w:proofErr w:type="spellStart"/>
+      <w:r>
+        <w:rPr>
+          <w:rFonts w:ascii="Consolas" w:eastAsia="Times New Roman" w:hAnsi="Consolas" w:cs="Times New Roman"/>
+          <w:color w:val="A9B1D6"/>
+          <w:kern w:val="0"/>
+          <w:sz w:val="21"/>
+          <w:szCs w:val="21"/>
+          <w:lang w:eastAsia="zh-CN"/>
+          <w14:ligatures w14:val="none"/>
+        </w:rPr>
+        <w:t>requestedItem</w:t>
+      </w:r>
+      <w:proofErr w:type="spellEnd"/>
+      <w:r>
+        <w:rPr>
+          <w:rFonts w:ascii="Consolas" w:eastAsia="Times New Roman" w:hAnsi="Consolas" w:cs="Times New Roman"/>
+          <w:color w:val="89DDFF"/>
+          <w:kern w:val="0"/>
+          <w:sz w:val="21"/>
+          <w:szCs w:val="21"/>
+          <w:lang w:eastAsia="zh-CN"/>
+          <w14:ligatures w14:val="none"/>
+        </w:rPr>
+        <w:t>:</w:t>
+      </w:r>
+    </w:p>
+    <w:p>
+      <w:pPr>
+        <w:pStyle w:val="ListParagraph"/>
+        <w:numPr>
+          <w:ilvl w:val="0"/>
+          <w:numId w:val="3"/>
+        </w:numPr>
+        <w:shd w:val="clear" w:color="auto" w:fill="1A1B26"/>
+        <w:spacing w:after="0" w:line="285" w:lineRule="atLeast"/>
+        <w:rPr>
+          <w:rFonts w:ascii="Consolas" w:eastAsia="Times New Roman" w:hAnsi="Consolas" w:cs="Times New Roman"/>
+          <w:color w:val="A9B1D6"/>
+          <w:kern w:val="0"/>
+          <w:sz w:val="21"/>
+          <w:szCs w:val="21"/>
+          <w:lang w:eastAsia="zh-CN"/>
+          <w14:ligatures w14:val="none"/>
+        </w:rPr>
+      </w:pPr>
+      <w:r>
+        <w:rPr>
+          <w:rFonts w:ascii="Consolas" w:eastAsia="Times New Roman" w:hAnsi="Consolas" w:cs="Times New Roman"/>
+          <w:color w:val="A9B1D6"/>
+          <w:kern w:val="0"/>
+          <w:sz w:val="21"/>
+          <w:szCs w:val="21"/>
+          <w:lang w:eastAsia="zh-CN"/>
+          <w14:ligatures w14:val="none"/>
+        </w:rPr>
+        <w:t xml:space="preserve">            </w:t>
+      </w:r>
+      <w:r>
+        <w:rPr>
+          <w:rFonts w:ascii="Consolas" w:eastAsia="Times New Roman" w:hAnsi="Consolas" w:cs="Times New Roman"/>
+          <w:color w:val="BB9AF7"/>
+          <w:kern w:val="0"/>
+          <w:sz w:val="21"/>
+          <w:szCs w:val="21"/>
+          <w:lang w:eastAsia="zh-CN"/>
+          <w14:ligatures w14:val="none"/>
+        </w:rPr>
+        <w:t>return</w:t>
+      </w:r>
+      <w:r>
+        <w:rPr>
+          <w:rFonts w:ascii="Consolas" w:eastAsia="Times New Roman" w:hAnsi="Consolas" w:cs="Times New Roman"/>
+          <w:color w:val="A9B1D6"/>
+          <w:kern w:val="0"/>
+          <w:sz w:val="21"/>
+          <w:szCs w:val="21"/>
+          <w:lang w:eastAsia="zh-CN"/>
+          <w14:ligatures w14:val="none"/>
+        </w:rPr>
+        <w:t xml:space="preserve"> array</w:t>
+      </w:r>
+      <w:r>
+        <w:rPr>
+          <w:rFonts w:ascii="Consolas" w:eastAsia="Times New Roman" w:hAnsi="Consolas" w:cs="Times New Roman"/>
+          <w:color w:val="9ABDF5"/>
+          <w:kern w:val="0"/>
+          <w:sz w:val="21"/>
+          <w:szCs w:val="21"/>
+          <w:lang w:eastAsia="zh-CN"/>
+          <w14:ligatures w14:val="none"/>
+        </w:rPr>
+        <w:t>[</w:t>
+      </w:r>
+      <w:proofErr w:type="spellStart"/>
+      <w:r>
+        <w:rPr>
+          <w:rFonts w:ascii="Consolas" w:eastAsia="Times New Roman" w:hAnsi="Consolas" w:cs="Times New Roman"/>
+          <w:color w:val="A9B1D6"/>
+          <w:kern w:val="0"/>
+          <w:sz w:val="21"/>
+          <w:szCs w:val="21"/>
+          <w:lang w:eastAsia="zh-CN"/>
+          <w14:ligatures w14:val="none"/>
+        </w:rPr>
+        <w:t>middlePointer</w:t>
+      </w:r>
+      <w:proofErr w:type="spellEnd"/>
+      <w:r>
+        <w:rPr>
+          <w:rFonts w:ascii="Consolas" w:eastAsia="Times New Roman" w:hAnsi="Consolas" w:cs="Times New Roman"/>
+          <w:color w:val="9ABDF5"/>
+          <w:kern w:val="0"/>
+          <w:sz w:val="21"/>
+          <w:szCs w:val="21"/>
+          <w:lang w:eastAsia="zh-CN"/>
+          <w14:ligatures w14:val="none"/>
+        </w:rPr>
+        <w:t>]</w:t>
+      </w:r>
+      <w:r>
+        <w:rPr>
+          <w:rFonts w:ascii="Consolas" w:eastAsia="Times New Roman" w:hAnsi="Consolas" w:cs="Times New Roman"/>
+          <w:color w:val="89DDFF"/>
+          <w:kern w:val="0"/>
+          <w:sz w:val="21"/>
+          <w:szCs w:val="21"/>
+          <w:lang w:eastAsia="zh-CN"/>
+          <w14:ligatures w14:val="none"/>
+        </w:rPr>
+        <w:t>,</w:t>
+      </w:r>
+      <w:r>
+        <w:rPr>
+          <w:rFonts w:ascii="Consolas" w:eastAsia="Times New Roman" w:hAnsi="Consolas" w:cs="Times New Roman"/>
+          <w:color w:val="A9B1D6"/>
+          <w:kern w:val="0"/>
+          <w:sz w:val="21"/>
+          <w:szCs w:val="21"/>
+          <w:lang w:eastAsia="zh-CN"/>
+          <w14:ligatures w14:val="none"/>
+        </w:rPr>
+        <w:t xml:space="preserve"> </w:t>
+      </w:r>
+      <w:proofErr w:type="spellStart"/>
+      <w:r>
+        <w:rPr>
+          <w:rFonts w:ascii="Consolas" w:eastAsia="Times New Roman" w:hAnsi="Consolas" w:cs="Times New Roman"/>
+          <w:color w:val="A9B1D6"/>
+          <w:kern w:val="0"/>
+          <w:sz w:val="21"/>
+          <w:szCs w:val="21"/>
+          <w:lang w:eastAsia="zh-CN"/>
+          <w14:ligatures w14:val="none"/>
+        </w:rPr>
+        <w:t>middlePointer</w:t>
+      </w:r>
+      <w:proofErr w:type="spellEnd"/>
+    </w:p>
+    <w:p>
+      <w:pPr>
+        <w:pStyle w:val="ListParagraph"/>
+        <w:numPr>
+          <w:ilvl w:val="0"/>
+          <w:numId w:val="3"/>
+        </w:numPr>
+        <w:shd w:val="clear" w:color="auto" w:fill="1A1B26"/>
+        <w:spacing w:after="0" w:line="285" w:lineRule="atLeast"/>
+        <w:rPr>
+          <w:rFonts w:ascii="Consolas" w:eastAsia="Times New Roman" w:hAnsi="Consolas" w:cs="Times New Roman"/>
+          <w:color w:val="A9B1D6"/>
+          <w:kern w:val="0"/>
+          <w:sz w:val="21"/>
+          <w:szCs w:val="21"/>
+          <w:lang w:eastAsia="zh-CN"/>
+          <w14:ligatures w14:val="none"/>
+        </w:rPr>
+      </w:pPr>
+      <w:r>
+        <w:rPr>
+          <w:rFonts w:ascii="Consolas" w:eastAsia="Times New Roman" w:hAnsi="Consolas" w:cs="Times New Roman"/>
+          <w:color w:val="A9B1D6"/>
+          <w:kern w:val="0"/>
+          <w:sz w:val="21"/>
+          <w:szCs w:val="21"/>
+          <w:lang w:eastAsia="zh-CN"/>
+          <w14:ligatures w14:val="none"/>
+        </w:rPr>
+        <w:t xml:space="preserve">        </w:t>
+      </w:r>
+      <w:proofErr w:type="spellStart"/>
+      <w:r>
+        <w:rPr>
+          <w:rFonts w:ascii="Consolas" w:eastAsia="Times New Roman" w:hAnsi="Consolas" w:cs="Times New Roman"/>
+          <w:color w:val="BB9AF7"/>
+          <w:kern w:val="0"/>
+          <w:sz w:val="21"/>
+          <w:szCs w:val="21"/>
+          <w:lang w:eastAsia="zh-CN"/>
+          <w14:ligatures w14:val="none"/>
+        </w:rPr>
+        <w:t>elif</w:t>
+      </w:r>
+      <w:proofErr w:type="spellEnd"/>
+      <w:r>
+        <w:rPr>
+          <w:rFonts w:ascii="Consolas" w:eastAsia="Times New Roman" w:hAnsi="Consolas" w:cs="Times New Roman"/>
+          <w:color w:val="A9B1D6"/>
+          <w:kern w:val="0"/>
+          <w:sz w:val="21"/>
+          <w:szCs w:val="21"/>
+          <w:lang w:eastAsia="zh-CN"/>
+          <w14:ligatures w14:val="none"/>
+        </w:rPr>
+        <w:t xml:space="preserve"> </w:t>
+      </w:r>
+      <w:proofErr w:type="spellStart"/>
+      <w:r>
+        <w:rPr>
+          <w:rFonts w:ascii="Consolas" w:eastAsia="Times New Roman" w:hAnsi="Consolas" w:cs="Times New Roman"/>
+          <w:color w:val="A9B1D6"/>
+          <w:kern w:val="0"/>
+          <w:sz w:val="21"/>
+          <w:szCs w:val="21"/>
+          <w:lang w:eastAsia="zh-CN"/>
+          <w14:ligatures w14:val="none"/>
+        </w:rPr>
+        <w:t>requestedItem</w:t>
+      </w:r>
+      <w:proofErr w:type="spellEnd"/>
+      <w:r>
+        <w:rPr>
+          <w:rFonts w:ascii="Consolas" w:eastAsia="Times New Roman" w:hAnsi="Consolas" w:cs="Times New Roman"/>
+          <w:color w:val="A9B1D6"/>
+          <w:kern w:val="0"/>
+          <w:sz w:val="21"/>
+          <w:szCs w:val="21"/>
+          <w:lang w:eastAsia="zh-CN"/>
+          <w14:ligatures w14:val="none"/>
+        </w:rPr>
+        <w:t xml:space="preserve"> </w:t>
+      </w:r>
+      <w:r>
+        <w:rPr>
+          <w:rFonts w:ascii="Consolas" w:eastAsia="Times New Roman" w:hAnsi="Consolas" w:cs="Times New Roman"/>
+          <w:color w:val="BB9AF7"/>
+          <w:kern w:val="0"/>
+          <w:sz w:val="21"/>
+          <w:szCs w:val="21"/>
+          <w:lang w:eastAsia="zh-CN"/>
+          <w14:ligatures w14:val="none"/>
+        </w:rPr>
+        <w:t>&gt;</w:t>
+      </w:r>
+      <w:r>
+        <w:rPr>
+          <w:rFonts w:ascii="Consolas" w:eastAsia="Times New Roman" w:hAnsi="Consolas" w:cs="Times New Roman"/>
+          <w:color w:val="A9B1D6"/>
+          <w:kern w:val="0"/>
+          <w:sz w:val="21"/>
+          <w:szCs w:val="21"/>
+          <w:lang w:eastAsia="zh-CN"/>
+          <w14:ligatures w14:val="none"/>
+        </w:rPr>
+        <w:t xml:space="preserve"> current</w:t>
+      </w:r>
+      <w:r>
+        <w:rPr>
+          <w:rFonts w:ascii="Consolas" w:eastAsia="Times New Roman" w:hAnsi="Consolas" w:cs="Times New Roman"/>
+          <w:color w:val="89DDFF"/>
+          <w:kern w:val="0"/>
+          <w:sz w:val="21"/>
+          <w:szCs w:val="21"/>
+          <w:lang w:eastAsia="zh-CN"/>
+          <w14:ligatures w14:val="none"/>
+        </w:rPr>
+        <w:t>:</w:t>
+      </w:r>
+    </w:p>
+    <w:p>
+      <w:pPr>
+        <w:pStyle w:val="ListParagraph"/>
+        <w:numPr>
+          <w:ilvl w:val="0"/>
+          <w:numId w:val="3"/>
+        </w:numPr>
+        <w:shd w:val="clear" w:color="auto" w:fill="1A1B26"/>
+        <w:spacing w:after="0" w:line="285" w:lineRule="atLeast"/>
+        <w:rPr>
+          <w:rFonts w:ascii="Consolas" w:eastAsia="Times New Roman" w:hAnsi="Consolas" w:cs="Times New Roman"/>
+          <w:color w:val="A9B1D6"/>
+          <w:kern w:val="0"/>
+          <w:sz w:val="21"/>
+          <w:szCs w:val="21"/>
+          <w:lang w:eastAsia="zh-CN"/>
+          <w14:ligatures w14:val="none"/>
+        </w:rPr>
+      </w:pPr>
+      <w:r>
+        <w:rPr>
+          <w:rFonts w:ascii="Consolas" w:eastAsia="Times New Roman" w:hAnsi="Consolas" w:cs="Times New Roman"/>
+          <w:color w:val="A9B1D6"/>
+          <w:kern w:val="0"/>
+          <w:sz w:val="21"/>
+          <w:szCs w:val="21"/>
+          <w:lang w:eastAsia="zh-CN"/>
+          <w14:ligatures w14:val="none"/>
+        </w:rPr>
+        <w:t xml:space="preserve">            </w:t>
+      </w:r>
+      <w:proofErr w:type="spellStart"/>
+      <w:r>
+        <w:rPr>
+          <w:rFonts w:ascii="Consolas" w:eastAsia="Times New Roman" w:hAnsi="Consolas" w:cs="Times New Roman"/>
+          <w:color w:val="A9B1D6"/>
+          <w:kern w:val="0"/>
+          <w:sz w:val="21"/>
+          <w:szCs w:val="21"/>
+          <w:lang w:eastAsia="zh-CN"/>
+          <w14:ligatures w14:val="none"/>
+        </w:rPr>
+        <w:t>startPointer</w:t>
+      </w:r>
+      <w:proofErr w:type="spellEnd"/>
+      <w:r>
+        <w:rPr>
+          <w:rFonts w:ascii="Consolas" w:eastAsia="Times New Roman" w:hAnsi="Consolas" w:cs="Times New Roman"/>
+          <w:color w:val="A9B1D6"/>
+          <w:kern w:val="0"/>
+          <w:sz w:val="21"/>
+          <w:szCs w:val="21"/>
+          <w:lang w:eastAsia="zh-CN"/>
+          <w14:ligatures w14:val="none"/>
+        </w:rPr>
+        <w:t xml:space="preserve"> </w:t>
+      </w:r>
+      <w:r>
+        <w:rPr>
+          <w:rFonts w:ascii="Consolas" w:eastAsia="Times New Roman" w:hAnsi="Consolas" w:cs="Times New Roman"/>
+          <w:color w:val="89DDFF"/>
+          <w:kern w:val="0"/>
+          <w:sz w:val="21"/>
+          <w:szCs w:val="21"/>
+          <w:lang w:eastAsia="zh-CN"/>
+          <w14:ligatures w14:val="none"/>
+        </w:rPr>
+        <w:t>=</w:t>
+      </w:r>
+      <w:r>
+        <w:rPr>
+          <w:rFonts w:ascii="Consolas" w:eastAsia="Times New Roman" w:hAnsi="Consolas" w:cs="Times New Roman"/>
+          <w:color w:val="A9B1D6"/>
+          <w:kern w:val="0"/>
+          <w:sz w:val="21"/>
+          <w:szCs w:val="21"/>
+          <w:lang w:eastAsia="zh-CN"/>
+          <w14:ligatures w14:val="none"/>
+        </w:rPr>
+        <w:t xml:space="preserve"> </w:t>
+      </w:r>
+      <w:proofErr w:type="spellStart"/>
+      <w:r>
+        <w:rPr>
+          <w:rFonts w:ascii="Consolas" w:eastAsia="Times New Roman" w:hAnsi="Consolas" w:cs="Times New Roman"/>
+          <w:color w:val="A9B1D6"/>
+          <w:kern w:val="0"/>
+          <w:sz w:val="21"/>
+          <w:szCs w:val="21"/>
+          <w:lang w:eastAsia="zh-CN"/>
+          <w14:ligatures w14:val="none"/>
+        </w:rPr>
+        <w:t>middlePointer</w:t>
+      </w:r>
+      <w:proofErr w:type="spellEnd"/>
+    </w:p>
+    <w:p>
+      <w:pPr>
+        <w:pStyle w:val="ListParagraph"/>
+        <w:numPr>
+          <w:ilvl w:val="0"/>
+          <w:numId w:val="3"/>
+        </w:numPr>
+        <w:shd w:val="clear" w:color="auto" w:fill="1A1B26"/>
+        <w:spacing w:after="0" w:line="285" w:lineRule="atLeast"/>
+        <w:rPr>
+          <w:rFonts w:ascii="Consolas" w:eastAsia="Times New Roman" w:hAnsi="Consolas" w:cs="Times New Roman"/>
+          <w:color w:val="A9B1D6"/>
+          <w:kern w:val="0"/>
+          <w:sz w:val="21"/>
+          <w:szCs w:val="21"/>
+          <w:lang w:eastAsia="zh-CN"/>
+          <w14:ligatures w14:val="none"/>
+        </w:rPr>
+      </w:pPr>
+      <w:r>
+        <w:rPr>
+          <w:rFonts w:ascii="Consolas" w:eastAsia="Times New Roman" w:hAnsi="Consolas" w:cs="Times New Roman"/>
+          <w:color w:val="A9B1D6"/>
+          <w:kern w:val="0"/>
+          <w:sz w:val="21"/>
+          <w:szCs w:val="21"/>
+          <w:lang w:eastAsia="zh-CN"/>
+          <w14:ligatures w14:val="none"/>
+        </w:rPr>
+        <w:t xml:space="preserve">            </w:t>
+      </w:r>
+      <w:proofErr w:type="spellStart"/>
+      <w:r>
+        <w:rPr>
+          <w:rFonts w:ascii="Consolas" w:eastAsia="Times New Roman" w:hAnsi="Consolas" w:cs="Times New Roman"/>
+          <w:color w:val="A9B1D6"/>
+          <w:kern w:val="0"/>
+          <w:sz w:val="21"/>
+          <w:szCs w:val="21"/>
+          <w:lang w:eastAsia="zh-CN"/>
+          <w14:ligatures w14:val="none"/>
+        </w:rPr>
+        <w:t>middlePointer</w:t>
+      </w:r>
+      <w:proofErr w:type="spellEnd"/>
+      <w:r>
+        <w:rPr>
+          <w:rFonts w:ascii="Consolas" w:eastAsia="Times New Roman" w:hAnsi="Consolas" w:cs="Times New Roman"/>
+          <w:color w:val="A9B1D6"/>
+          <w:kern w:val="0"/>
+          <w:sz w:val="21"/>
+          <w:szCs w:val="21"/>
+          <w:lang w:eastAsia="zh-CN"/>
+          <w14:ligatures w14:val="none"/>
+        </w:rPr>
+        <w:t xml:space="preserve"> </w:t>
+      </w:r>
+      <w:r>
+        <w:rPr>
+          <w:rFonts w:ascii="Consolas" w:eastAsia="Times New Roman" w:hAnsi="Consolas" w:cs="Times New Roman"/>
+          <w:color w:val="89DDFF"/>
+          <w:kern w:val="0"/>
+          <w:sz w:val="21"/>
+          <w:szCs w:val="21"/>
+          <w:lang w:eastAsia="zh-CN"/>
+          <w14:ligatures w14:val="none"/>
+        </w:rPr>
+        <w:t>+=</w:t>
+      </w:r>
+      <w:r>
+        <w:rPr>
+          <w:rFonts w:ascii="Consolas" w:eastAsia="Times New Roman" w:hAnsi="Consolas" w:cs="Times New Roman"/>
+          <w:color w:val="A9B1D6"/>
+          <w:kern w:val="0"/>
+          <w:sz w:val="21"/>
+          <w:szCs w:val="21"/>
+          <w:lang w:eastAsia="zh-CN"/>
+          <w14:ligatures w14:val="none"/>
+        </w:rPr>
+        <w:t xml:space="preserve"> </w:t>
+      </w:r>
+      <w:r>
+        <w:rPr>
+          <w:rFonts w:ascii="Consolas" w:eastAsia="Times New Roman" w:hAnsi="Consolas" w:cs="Times New Roman"/>
+          <w:color w:val="89DDFF"/>
+          <w:kern w:val="0"/>
+          <w:sz w:val="21"/>
+          <w:szCs w:val="21"/>
+          <w:lang w:eastAsia="zh-CN"/>
+          <w14:ligatures w14:val="none"/>
+        </w:rPr>
+        <w:t>((</w:t>
+      </w:r>
+      <w:proofErr w:type="spellStart"/>
+      <w:r>
+        <w:rPr>
+          <w:rFonts w:ascii="Consolas" w:eastAsia="Times New Roman" w:hAnsi="Consolas" w:cs="Times New Roman"/>
+          <w:color w:val="A9B1D6"/>
+          <w:kern w:val="0"/>
+          <w:sz w:val="21"/>
+          <w:szCs w:val="21"/>
+          <w:lang w:eastAsia="zh-CN"/>
+          <w14:ligatures w14:val="none"/>
+        </w:rPr>
+        <w:t>endPointer</w:t>
+      </w:r>
+      <w:proofErr w:type="spellEnd"/>
+      <w:r>
+        <w:rPr>
+          <w:rFonts w:ascii="Consolas" w:eastAsia="Times New Roman" w:hAnsi="Consolas" w:cs="Times New Roman"/>
+          <w:color w:val="A9B1D6"/>
+          <w:kern w:val="0"/>
+          <w:sz w:val="21"/>
+          <w:szCs w:val="21"/>
+          <w:lang w:eastAsia="zh-CN"/>
+          <w14:ligatures w14:val="none"/>
+        </w:rPr>
+        <w:t xml:space="preserve"> </w:t>
+      </w:r>
+      <w:r>
+        <w:rPr>
+          <w:rFonts w:ascii="Consolas" w:eastAsia="Times New Roman" w:hAnsi="Consolas" w:cs="Times New Roman"/>
+          <w:color w:val="89DDFF"/>
+          <w:kern w:val="0"/>
+          <w:sz w:val="21"/>
+          <w:szCs w:val="21"/>
+          <w:lang w:eastAsia="zh-CN"/>
+          <w14:ligatures w14:val="none"/>
+        </w:rPr>
+        <w:t>-</w:t>
+      </w:r>
+      <w:r>
+        <w:rPr>
+          <w:rFonts w:ascii="Consolas" w:eastAsia="Times New Roman" w:hAnsi="Consolas" w:cs="Times New Roman"/>
+          <w:color w:val="A9B1D6"/>
+          <w:kern w:val="0"/>
+          <w:sz w:val="21"/>
+          <w:szCs w:val="21"/>
+          <w:lang w:eastAsia="zh-CN"/>
+          <w14:ligatures w14:val="none"/>
+        </w:rPr>
+        <w:t xml:space="preserve"> </w:t>
+      </w:r>
+      <w:proofErr w:type="spellStart"/>
+      <w:r>
+        <w:rPr>
+          <w:rFonts w:ascii="Consolas" w:eastAsia="Times New Roman" w:hAnsi="Consolas" w:cs="Times New Roman"/>
+          <w:color w:val="A9B1D6"/>
+          <w:kern w:val="0"/>
+          <w:sz w:val="21"/>
+          <w:szCs w:val="21"/>
+          <w:lang w:eastAsia="zh-CN"/>
+          <w14:ligatures w14:val="none"/>
+        </w:rPr>
+        <w:t>startPointer</w:t>
+      </w:r>
+      <w:proofErr w:type="spellEnd"/>
+      <w:r>
+        <w:rPr>
+          <w:rFonts w:ascii="Consolas" w:eastAsia="Times New Roman" w:hAnsi="Consolas" w:cs="Times New Roman"/>
+          <w:color w:val="89DDFF"/>
+          <w:kern w:val="0"/>
+          <w:sz w:val="21"/>
+          <w:szCs w:val="21"/>
+          <w:lang w:eastAsia="zh-CN"/>
+          <w14:ligatures w14:val="none"/>
+        </w:rPr>
+        <w:t>)//</w:t>
+      </w:r>
+      <w:r>
+        <w:rPr>
+          <w:rFonts w:ascii="Consolas" w:eastAsia="Times New Roman" w:hAnsi="Consolas" w:cs="Times New Roman"/>
+          <w:color w:val="FF9E64"/>
+          <w:kern w:val="0"/>
+          <w:sz w:val="21"/>
+          <w:szCs w:val="21"/>
+          <w:lang w:eastAsia="zh-CN"/>
+          <w14:ligatures w14:val="none"/>
+        </w:rPr>
+        <w:t>2</w:t>
+      </w:r>
+      <w:r>
+        <w:rPr>
+          <w:rFonts w:ascii="Consolas" w:eastAsia="Times New Roman" w:hAnsi="Consolas" w:cs="Times New Roman"/>
+          <w:color w:val="89DDFF"/>
+          <w:kern w:val="0"/>
+          <w:sz w:val="21"/>
+          <w:szCs w:val="21"/>
+          <w:lang w:eastAsia="zh-CN"/>
+          <w14:ligatures w14:val="none"/>
+        </w:rPr>
+        <w:t>)</w:t>
+      </w:r>
+    </w:p>
+    <w:p>
+      <w:pPr>
+        <w:pStyle w:val="ListParagraph"/>
+        <w:numPr>
+          <w:ilvl w:val="0"/>
+          <w:numId w:val="3"/>
+        </w:numPr>
+        <w:shd w:val="clear" w:color="auto" w:fill="1A1B26"/>
+        <w:spacing w:after="0" w:line="285" w:lineRule="atLeast"/>
+        <w:rPr>
+          <w:rFonts w:ascii="Consolas" w:eastAsia="Times New Roman" w:hAnsi="Consolas" w:cs="Times New Roman"/>
+          <w:color w:val="A9B1D6"/>
+          <w:kern w:val="0"/>
+          <w:sz w:val="21"/>
+          <w:szCs w:val="21"/>
+          <w:lang w:eastAsia="zh-CN"/>
+          <w14:ligatures w14:val="none"/>
+        </w:rPr>
+      </w:pPr>
+      <w:r>
+        <w:rPr>
+          <w:rFonts w:ascii="Consolas" w:eastAsia="Times New Roman" w:hAnsi="Consolas" w:cs="Times New Roman"/>
+          <w:color w:val="A9B1D6"/>
+          <w:kern w:val="0"/>
+          <w:sz w:val="21"/>
+          <w:szCs w:val="21"/>
+          <w:lang w:eastAsia="zh-CN"/>
+          <w14:ligatures w14:val="none"/>
+        </w:rPr>
+        <w:t xml:space="preserve">        </w:t>
+      </w:r>
+      <w:proofErr w:type="spellStart"/>
+      <w:r>
+        <w:rPr>
+          <w:rFonts w:ascii="Consolas" w:eastAsia="Times New Roman" w:hAnsi="Consolas" w:cs="Times New Roman"/>
+          <w:color w:val="BB9AF7"/>
+          <w:kern w:val="0"/>
+          <w:sz w:val="21"/>
+          <w:szCs w:val="21"/>
+          <w:lang w:eastAsia="zh-CN"/>
+          <w14:ligatures w14:val="none"/>
+        </w:rPr>
+        <w:t>elif</w:t>
+      </w:r>
+      <w:proofErr w:type="spellEnd"/>
+      <w:r>
+        <w:rPr>
+          <w:rFonts w:ascii="Consolas" w:eastAsia="Times New Roman" w:hAnsi="Consolas" w:cs="Times New Roman"/>
+          <w:color w:val="A9B1D6"/>
+          <w:kern w:val="0"/>
+          <w:sz w:val="21"/>
+          <w:szCs w:val="21"/>
+          <w:lang w:eastAsia="zh-CN"/>
+          <w14:ligatures w14:val="none"/>
+        </w:rPr>
+        <w:t xml:space="preserve"> </w:t>
+      </w:r>
+      <w:proofErr w:type="spellStart"/>
+      <w:r>
+        <w:rPr>
+          <w:rFonts w:ascii="Consolas" w:eastAsia="Times New Roman" w:hAnsi="Consolas" w:cs="Times New Roman"/>
+          <w:color w:val="A9B1D6"/>
+          <w:kern w:val="0"/>
+          <w:sz w:val="21"/>
+          <w:szCs w:val="21"/>
+          <w:lang w:eastAsia="zh-CN"/>
+          <w14:ligatures w14:val="none"/>
+        </w:rPr>
+        <w:t>requestedItem</w:t>
+      </w:r>
+      <w:proofErr w:type="spellEnd"/>
+      <w:r>
+        <w:rPr>
+          <w:rFonts w:ascii="Consolas" w:eastAsia="Times New Roman" w:hAnsi="Consolas" w:cs="Times New Roman"/>
+          <w:color w:val="A9B1D6"/>
+          <w:kern w:val="0"/>
+          <w:sz w:val="21"/>
+          <w:szCs w:val="21"/>
+          <w:lang w:eastAsia="zh-CN"/>
+          <w14:ligatures w14:val="none"/>
+        </w:rPr>
+        <w:t xml:space="preserve"> </w:t>
+      </w:r>
+      <w:r>
+        <w:rPr>
+          <w:rFonts w:ascii="Consolas" w:eastAsia="Times New Roman" w:hAnsi="Consolas" w:cs="Times New Roman"/>
+          <w:color w:val="BB9AF7"/>
+          <w:kern w:val="0"/>
+          <w:sz w:val="21"/>
+          <w:szCs w:val="21"/>
+          <w:lang w:eastAsia="zh-CN"/>
+          <w14:ligatures w14:val="none"/>
+        </w:rPr>
+        <w:t>&lt;</w:t>
+      </w:r>
+      <w:r>
+        <w:rPr>
+          <w:rFonts w:ascii="Consolas" w:eastAsia="Times New Roman" w:hAnsi="Consolas" w:cs="Times New Roman"/>
+          <w:color w:val="A9B1D6"/>
+          <w:kern w:val="0"/>
+          <w:sz w:val="21"/>
+          <w:szCs w:val="21"/>
+          <w:lang w:eastAsia="zh-CN"/>
+          <w14:ligatures w14:val="none"/>
+        </w:rPr>
+        <w:t xml:space="preserve"> current</w:t>
+      </w:r>
+      <w:r>
+        <w:rPr>
+          <w:rFonts w:ascii="Consolas" w:eastAsia="Times New Roman" w:hAnsi="Consolas" w:cs="Times New Roman"/>
+          <w:color w:val="89DDFF"/>
+          <w:kern w:val="0"/>
+          <w:sz w:val="21"/>
+          <w:szCs w:val="21"/>
+          <w:lang w:eastAsia="zh-CN"/>
+          <w14:ligatures w14:val="none"/>
+        </w:rPr>
+        <w:t>:</w:t>
+      </w:r>
+    </w:p>
+    <w:p>
+      <w:pPr>
+        <w:pStyle w:val="ListParagraph"/>
+        <w:numPr>
+          <w:ilvl w:val="0"/>
+          <w:numId w:val="3"/>
+        </w:numPr>
+        <w:shd w:val="clear" w:color="auto" w:fill="1A1B26"/>
+        <w:spacing w:after="0" w:line="285" w:lineRule="atLeast"/>
+        <w:rPr>
+          <w:rFonts w:ascii="Consolas" w:eastAsia="Times New Roman" w:hAnsi="Consolas" w:cs="Times New Roman"/>
+          <w:color w:val="A9B1D6"/>
+          <w:kern w:val="0"/>
+          <w:sz w:val="21"/>
+          <w:szCs w:val="21"/>
+          <w:lang w:eastAsia="zh-CN"/>
+          <w14:ligatures w14:val="none"/>
+        </w:rPr>
+      </w:pPr>
+      <w:r>
+        <w:rPr>
+          <w:rFonts w:ascii="Consolas" w:eastAsia="Times New Roman" w:hAnsi="Consolas" w:cs="Times New Roman"/>
+          <w:color w:val="A9B1D6"/>
+          <w:kern w:val="0"/>
+          <w:sz w:val="21"/>
+          <w:szCs w:val="21"/>
+          <w:lang w:eastAsia="zh-CN"/>
+          <w14:ligatures w14:val="none"/>
+        </w:rPr>
+        <w:t xml:space="preserve">            </w:t>
+      </w:r>
+      <w:proofErr w:type="spellStart"/>
+      <w:r>
+        <w:rPr>
+          <w:rFonts w:ascii="Consolas" w:eastAsia="Times New Roman" w:hAnsi="Consolas" w:cs="Times New Roman"/>
+          <w:color w:val="A9B1D6"/>
+          <w:kern w:val="0"/>
+          <w:sz w:val="21"/>
+          <w:szCs w:val="21"/>
+          <w:lang w:eastAsia="zh-CN"/>
+          <w14:ligatures w14:val="none"/>
+        </w:rPr>
+        <w:t>endPointer</w:t>
+      </w:r>
+      <w:proofErr w:type="spellEnd"/>
+      <w:r>
+        <w:rPr>
+          <w:rFonts w:ascii="Consolas" w:eastAsia="Times New Roman" w:hAnsi="Consolas" w:cs="Times New Roman"/>
+          <w:color w:val="A9B1D6"/>
+          <w:kern w:val="0"/>
+          <w:sz w:val="21"/>
+          <w:szCs w:val="21"/>
+          <w:lang w:eastAsia="zh-CN"/>
+          <w14:ligatures w14:val="none"/>
+        </w:rPr>
+        <w:t xml:space="preserve"> </w:t>
+      </w:r>
+      <w:r>
+        <w:rPr>
+          <w:rFonts w:ascii="Consolas" w:eastAsia="Times New Roman" w:hAnsi="Consolas" w:cs="Times New Roman"/>
+          <w:color w:val="89DDFF"/>
+          <w:kern w:val="0"/>
+          <w:sz w:val="21"/>
+          <w:szCs w:val="21"/>
+          <w:lang w:eastAsia="zh-CN"/>
+          <w14:ligatures w14:val="none"/>
+        </w:rPr>
+        <w:t>=</w:t>
+      </w:r>
+      <w:r>
+        <w:rPr>
+          <w:rFonts w:ascii="Consolas" w:eastAsia="Times New Roman" w:hAnsi="Consolas" w:cs="Times New Roman"/>
+          <w:color w:val="A9B1D6"/>
+          <w:kern w:val="0"/>
+          <w:sz w:val="21"/>
+          <w:szCs w:val="21"/>
+          <w:lang w:eastAsia="zh-CN"/>
+          <w14:ligatures w14:val="none"/>
+        </w:rPr>
+        <w:t xml:space="preserve"> </w:t>
+      </w:r>
+      <w:proofErr w:type="spellStart"/>
+      <w:r>
+        <w:rPr>
+          <w:rFonts w:ascii="Consolas" w:eastAsia="Times New Roman" w:hAnsi="Consolas" w:cs="Times New Roman"/>
+          <w:color w:val="A9B1D6"/>
+          <w:kern w:val="0"/>
+          <w:sz w:val="21"/>
+          <w:szCs w:val="21"/>
+          <w:lang w:eastAsia="zh-CN"/>
+          <w14:ligatures w14:val="none"/>
+        </w:rPr>
+        <w:t>middlePointer</w:t>
+      </w:r>
+      <w:proofErr w:type="spellEnd"/>
+    </w:p>
+    <w:p>
+      <w:pPr>
+        <w:pStyle w:val="ListParagraph"/>
+        <w:numPr>
+          <w:ilvl w:val="0"/>
+          <w:numId w:val="3"/>
+        </w:numPr>
+        <w:shd w:val="clear" w:color="auto" w:fill="1A1B26"/>
+        <w:spacing w:after="0" w:line="285" w:lineRule="atLeast"/>
+        <w:rPr>
+          <w:rFonts w:ascii="Consolas" w:eastAsia="Times New Roman" w:hAnsi="Consolas" w:cs="Times New Roman"/>
+          <w:color w:val="A9B1D6"/>
+          <w:kern w:val="0"/>
+          <w:sz w:val="21"/>
+          <w:szCs w:val="21"/>
+          <w:lang w:eastAsia="zh-CN"/>
+          <w14:ligatures w14:val="none"/>
+        </w:rPr>
+      </w:pPr>
+      <w:r>
+        <w:rPr>
+          <w:rFonts w:ascii="Consolas" w:eastAsia="Times New Roman" w:hAnsi="Consolas" w:cs="Times New Roman"/>
+          <w:color w:val="A9B1D6"/>
+          <w:kern w:val="0"/>
+          <w:sz w:val="21"/>
+          <w:szCs w:val="21"/>
+          <w:lang w:eastAsia="zh-CN"/>
+          <w14:ligatures w14:val="none"/>
+        </w:rPr>
+        <w:t xml:space="preserve">            </w:t>
+      </w:r>
+      <w:proofErr w:type="spellStart"/>
+      <w:r>
+        <w:rPr>
+          <w:rFonts w:ascii="Consolas" w:eastAsia="Times New Roman" w:hAnsi="Consolas" w:cs="Times New Roman"/>
+          <w:color w:val="A9B1D6"/>
+          <w:kern w:val="0"/>
+          <w:sz w:val="21"/>
+          <w:szCs w:val="21"/>
+          <w:lang w:eastAsia="zh-CN"/>
+          <w14:ligatures w14:val="none"/>
+        </w:rPr>
+        <w:t>middlePointer</w:t>
+      </w:r>
+      <w:proofErr w:type="spellEnd"/>
+      <w:r>
+        <w:rPr>
+          <w:rFonts w:ascii="Consolas" w:eastAsia="Times New Roman" w:hAnsi="Consolas" w:cs="Times New Roman"/>
+          <w:color w:val="A9B1D6"/>
+          <w:kern w:val="0"/>
+          <w:sz w:val="21"/>
+          <w:szCs w:val="21"/>
+          <w:lang w:eastAsia="zh-CN"/>
+          <w14:ligatures w14:val="none"/>
+        </w:rPr>
+        <w:t xml:space="preserve"> </w:t>
+      </w:r>
+      <w:r>
+        <w:rPr>
+          <w:rFonts w:ascii="Consolas" w:eastAsia="Times New Roman" w:hAnsi="Consolas" w:cs="Times New Roman"/>
+          <w:color w:val="89DDFF"/>
+          <w:kern w:val="0"/>
+          <w:sz w:val="21"/>
+          <w:szCs w:val="21"/>
+          <w:lang w:eastAsia="zh-CN"/>
+          <w14:ligatures w14:val="none"/>
+        </w:rPr>
+        <w:t>-=</w:t>
+      </w:r>
+      <w:r>
+        <w:rPr>
+          <w:rFonts w:ascii="Consolas" w:eastAsia="Times New Roman" w:hAnsi="Consolas" w:cs="Times New Roman"/>
+          <w:color w:val="A9B1D6"/>
+          <w:kern w:val="0"/>
+          <w:sz w:val="21"/>
+          <w:szCs w:val="21"/>
+          <w:lang w:eastAsia="zh-CN"/>
+          <w14:ligatures w14:val="none"/>
+        </w:rPr>
+        <w:t xml:space="preserve"> </w:t>
+      </w:r>
+      <w:r>
+        <w:rPr>
+          <w:rFonts w:ascii="Consolas" w:eastAsia="Times New Roman" w:hAnsi="Consolas" w:cs="Times New Roman"/>
+          <w:color w:val="89DDFF"/>
+          <w:kern w:val="0"/>
+          <w:sz w:val="21"/>
+          <w:szCs w:val="21"/>
+          <w:lang w:eastAsia="zh-CN"/>
+          <w14:ligatures w14:val="none"/>
+        </w:rPr>
+        <w:t>((</w:t>
+      </w:r>
+      <w:proofErr w:type="spellStart"/>
+      <w:r>
+        <w:rPr>
+          <w:rFonts w:ascii="Consolas" w:eastAsia="Times New Roman" w:hAnsi="Consolas" w:cs="Times New Roman"/>
+          <w:color w:val="A9B1D6"/>
+          <w:kern w:val="0"/>
+          <w:sz w:val="21"/>
+          <w:szCs w:val="21"/>
+          <w:lang w:eastAsia="zh-CN"/>
+          <w14:ligatures w14:val="none"/>
+        </w:rPr>
+        <w:t>endPointer</w:t>
+      </w:r>
+      <w:proofErr w:type="spellEnd"/>
+      <w:r>
+        <w:rPr>
+          <w:rFonts w:ascii="Consolas" w:eastAsia="Times New Roman" w:hAnsi="Consolas" w:cs="Times New Roman"/>
+          <w:color w:val="A9B1D6"/>
+          <w:kern w:val="0"/>
+          <w:sz w:val="21"/>
+          <w:szCs w:val="21"/>
+          <w:lang w:eastAsia="zh-CN"/>
+          <w14:ligatures w14:val="none"/>
+        </w:rPr>
+        <w:t xml:space="preserve"> </w:t>
+      </w:r>
+      <w:r>
+        <w:rPr>
+          <w:rFonts w:ascii="Consolas" w:eastAsia="Times New Roman" w:hAnsi="Consolas" w:cs="Times New Roman"/>
+          <w:color w:val="89DDFF"/>
+          <w:kern w:val="0"/>
+          <w:sz w:val="21"/>
+          <w:szCs w:val="21"/>
+          <w:lang w:eastAsia="zh-CN"/>
+          <w14:ligatures w14:val="none"/>
+        </w:rPr>
+        <w:t>-</w:t>
+      </w:r>
+      <w:r>
+        <w:rPr>
+          <w:rFonts w:ascii="Consolas" w:eastAsia="Times New Roman" w:hAnsi="Consolas" w:cs="Times New Roman"/>
+          <w:color w:val="A9B1D6"/>
+          <w:kern w:val="0"/>
+          <w:sz w:val="21"/>
+          <w:szCs w:val="21"/>
+          <w:lang w:eastAsia="zh-CN"/>
+          <w14:ligatures w14:val="none"/>
+        </w:rPr>
+        <w:t xml:space="preserve"> </w:t>
+      </w:r>
+      <w:proofErr w:type="spellStart"/>
+      <w:r>
+        <w:rPr>
+          <w:rFonts w:ascii="Consolas" w:eastAsia="Times New Roman" w:hAnsi="Consolas" w:cs="Times New Roman"/>
+          <w:color w:val="A9B1D6"/>
+          <w:kern w:val="0"/>
+          <w:sz w:val="21"/>
+          <w:szCs w:val="21"/>
+          <w:lang w:eastAsia="zh-CN"/>
+          <w14:ligatures w14:val="none"/>
+        </w:rPr>
+        <w:t>startPointer</w:t>
+      </w:r>
+      <w:proofErr w:type="spellEnd"/>
+      <w:r>
+        <w:rPr>
+          <w:rFonts w:ascii="Consolas" w:eastAsia="Times New Roman" w:hAnsi="Consolas" w:cs="Times New Roman"/>
+          <w:color w:val="89DDFF"/>
+          <w:kern w:val="0"/>
+          <w:sz w:val="21"/>
+          <w:szCs w:val="21"/>
+          <w:lang w:eastAsia="zh-CN"/>
+          <w14:ligatures w14:val="none"/>
+        </w:rPr>
+        <w:t>)//</w:t>
+      </w:r>
+      <w:r>
+        <w:rPr>
+          <w:rFonts w:ascii="Consolas" w:eastAsia="Times New Roman" w:hAnsi="Consolas" w:cs="Times New Roman"/>
+          <w:color w:val="FF9E64"/>
+          <w:kern w:val="0"/>
+          <w:sz w:val="21"/>
+          <w:szCs w:val="21"/>
+          <w:lang w:eastAsia="zh-CN"/>
+          <w14:ligatures w14:val="none"/>
+        </w:rPr>
+        <w:t>2</w:t>
+      </w:r>
+      <w:r>
+        <w:rPr>
+          <w:rFonts w:ascii="Consolas" w:eastAsia="Times New Roman" w:hAnsi="Consolas" w:cs="Times New Roman"/>
+          <w:color w:val="89DDFF"/>
+          <w:kern w:val="0"/>
+          <w:sz w:val="21"/>
+          <w:szCs w:val="21"/>
+          <w:lang w:eastAsia="zh-CN"/>
+          <w14:ligatures w14:val="none"/>
+        </w:rPr>
+        <w:t>)</w:t>
+      </w:r>
+    </w:p>
+    <w:p>
+      <w:pPr>
+        <w:pStyle w:val="ListParagraph"/>
+        <w:numPr>
+          <w:ilvl w:val="0"/>
+          <w:numId w:val="3"/>
+        </w:numPr>
+        <w:shd w:val="clear" w:color="auto" w:fill="1A1B26"/>
+        <w:spacing w:after="0" w:line="285" w:lineRule="atLeast"/>
+        <w:rPr>
+          <w:rFonts w:ascii="Consolas" w:eastAsia="Times New Roman" w:hAnsi="Consolas" w:cs="Times New Roman"/>
+          <w:color w:val="A9B1D6"/>
+          <w:kern w:val="0"/>
+          <w:sz w:val="21"/>
+          <w:szCs w:val="21"/>
+          <w:lang w:eastAsia="zh-CN"/>
+          <w14:ligatures w14:val="none"/>
+        </w:rPr>
+      </w:pPr>
+      <w:r>
+        <w:rPr>
+          <w:rFonts w:ascii="Consolas" w:eastAsia="Times New Roman" w:hAnsi="Consolas" w:cs="Times New Roman"/>
+          <w:color w:val="A9B1D6"/>
+          <w:kern w:val="0"/>
+          <w:sz w:val="21"/>
+          <w:szCs w:val="21"/>
+          <w:lang w:eastAsia="zh-CN"/>
+          <w14:ligatures w14:val="none"/>
+        </w:rPr>
+        <w:t xml:space="preserve">        </w:t>
+      </w:r>
+      <w:r>
+        <w:rPr>
+          <w:rFonts w:ascii="Consolas" w:eastAsia="Times New Roman" w:hAnsi="Consolas" w:cs="Times New Roman"/>
+          <w:color w:val="BB9AF7"/>
+          <w:kern w:val="0"/>
+          <w:sz w:val="21"/>
+          <w:szCs w:val="21"/>
+          <w:lang w:eastAsia="zh-CN"/>
+          <w14:ligatures w14:val="none"/>
+        </w:rPr>
+        <w:t>else</w:t>
+      </w:r>
+      <w:r>
+        <w:rPr>
+          <w:rFonts w:ascii="Consolas" w:eastAsia="Times New Roman" w:hAnsi="Consolas" w:cs="Times New Roman"/>
+          <w:color w:val="89DDFF"/>
+          <w:kern w:val="0"/>
+          <w:sz w:val="21"/>
+          <w:szCs w:val="21"/>
+          <w:lang w:eastAsia="zh-CN"/>
+          <w14:ligatures w14:val="none"/>
+        </w:rPr>
+        <w:t>:</w:t>
+      </w:r>
+    </w:p>
+    <w:p>
+      <w:pPr>
+        <w:pStyle w:val="ListParagraph"/>
+        <w:numPr>
+          <w:ilvl w:val="0"/>
+          <w:numId w:val="3"/>
+        </w:numPr>
+        <w:shd w:val="clear" w:color="auto" w:fill="1A1B26"/>
+        <w:spacing w:after="0" w:line="285" w:lineRule="atLeast"/>
+        <w:rPr>
+          <w:rFonts w:ascii="Consolas" w:eastAsia="Times New Roman" w:hAnsi="Consolas" w:cs="Times New Roman"/>
+          <w:color w:val="A9B1D6"/>
+          <w:kern w:val="0"/>
+          <w:sz w:val="21"/>
+          <w:szCs w:val="21"/>
+          <w:lang w:eastAsia="zh-CN"/>
+          <w14:ligatures w14:val="none"/>
+        </w:rPr>
+      </w:pPr>
+      <w:r>
+        <w:rPr>
+          <w:rFonts w:ascii="Consolas" w:eastAsia="Times New Roman" w:hAnsi="Consolas" w:cs="Times New Roman"/>
+          <w:color w:val="A9B1D6"/>
+          <w:kern w:val="0"/>
+          <w:sz w:val="21"/>
+          <w:szCs w:val="21"/>
+          <w:lang w:eastAsia="zh-CN"/>
+          <w14:ligatures w14:val="none"/>
+        </w:rPr>
+        <w:t xml:space="preserve">            </w:t>
+      </w:r>
+      <w:r>
+        <w:rPr>
+          <w:rFonts w:ascii="Consolas" w:eastAsia="Times New Roman" w:hAnsi="Consolas" w:cs="Times New Roman"/>
+          <w:color w:val="BB9AF7"/>
+          <w:kern w:val="0"/>
+          <w:sz w:val="21"/>
+          <w:szCs w:val="21"/>
+          <w:lang w:eastAsia="zh-CN"/>
+          <w14:ligatures w14:val="none"/>
+        </w:rPr>
+        <w:t>return</w:t>
+      </w:r>
+      <w:r>
+        <w:rPr>
+          <w:rFonts w:ascii="Consolas" w:eastAsia="Times New Roman" w:hAnsi="Consolas" w:cs="Times New Roman"/>
+          <w:color w:val="A9B1D6"/>
+          <w:kern w:val="0"/>
+          <w:sz w:val="21"/>
+          <w:szCs w:val="21"/>
+          <w:lang w:eastAsia="zh-CN"/>
+          <w14:ligatures w14:val="none"/>
+        </w:rPr>
+        <w:t xml:space="preserve"> </w:t>
+      </w:r>
+      <w:r>
+        <w:rPr>
+          <w:rFonts w:ascii="Consolas" w:eastAsia="Times New Roman" w:hAnsi="Consolas" w:cs="Times New Roman"/>
+          <w:color w:val="89DDFF"/>
+          <w:kern w:val="0"/>
+          <w:sz w:val="21"/>
+          <w:szCs w:val="21"/>
+          <w:lang w:eastAsia="zh-CN"/>
+          <w14:ligatures w14:val="none"/>
+        </w:rPr>
+        <w:t>-</w:t>
+      </w:r>
+      <w:r>
+        <w:rPr>
+          <w:rFonts w:ascii="Consolas" w:eastAsia="Times New Roman" w:hAnsi="Consolas" w:cs="Times New Roman"/>
+          <w:color w:val="FF9E64"/>
+          <w:kern w:val="0"/>
+          <w:sz w:val="21"/>
+          <w:szCs w:val="21"/>
+          <w:lang w:eastAsia="zh-CN"/>
+          <w14:ligatures w14:val="none"/>
+        </w:rPr>
+        <w:t>1</w:t>
+      </w:r>
+    </w:p>
+    <w:p>
+      <w:pPr>
+        <w:pStyle w:val="ListParagraph"/>
+        <w:numPr>
+          <w:ilvl w:val="0"/>
+          <w:numId w:val="3"/>
+        </w:numPr>
+        <w:shd w:val="clear" w:color="auto" w:fill="1A1B26"/>
+        <w:spacing w:after="0" w:line="285" w:lineRule="atLeast"/>
+        <w:rPr>
+          <w:rFonts w:ascii="Consolas" w:eastAsia="Times New Roman" w:hAnsi="Consolas" w:cs="Times New Roman"/>
+          <w:color w:val="A9B1D6"/>
+          <w:kern w:val="0"/>
+          <w:sz w:val="21"/>
+          <w:szCs w:val="21"/>
+          <w:lang w:eastAsia="zh-CN"/>
+          <w14:ligatures w14:val="none"/>
+        </w:rPr>
+      </w:pPr>
+      <w:r>
+        <w:rPr>
+          <w:rFonts w:ascii="Consolas" w:eastAsia="Times New Roman" w:hAnsi="Consolas" w:cs="Times New Roman"/>
+          <w:color w:val="A9B1D6"/>
+          <w:kern w:val="0"/>
+          <w:sz w:val="21"/>
+          <w:szCs w:val="21"/>
+          <w:lang w:eastAsia="zh-CN"/>
+          <w14:ligatures w14:val="none"/>
+        </w:rPr>
+        <w:t xml:space="preserve">        </w:t>
+      </w:r>
+      <w:r>
+        <w:rPr>
+          <w:rFonts w:ascii="Consolas" w:eastAsia="Times New Roman" w:hAnsi="Consolas" w:cs="Times New Roman"/>
+          <w:i/>
+          <w:iCs/>
+          <w:color w:val="51597D"/>
+          <w:kern w:val="0"/>
+          <w:sz w:val="21"/>
+          <w:szCs w:val="21"/>
+          <w:lang w:eastAsia="zh-CN"/>
+          <w14:ligatures w14:val="none"/>
+        </w:rPr>
+        <w:t>#endif</w:t>
+      </w:r>
+    </w:p>
+    <w:p>
+      <w:pPr>
+        <w:pStyle w:val="ListParagraph"/>
+        <w:numPr>
+          <w:ilvl w:val="0"/>
+          <w:numId w:val="3"/>
+        </w:numPr>
+        <w:shd w:val="clear" w:color="auto" w:fill="1A1B26"/>
+        <w:spacing w:after="0" w:line="285" w:lineRule="atLeast"/>
+        <w:rPr>
+          <w:rFonts w:ascii="Consolas" w:eastAsia="Times New Roman" w:hAnsi="Consolas" w:cs="Times New Roman"/>
+          <w:color w:val="A9B1D6"/>
+          <w:kern w:val="0"/>
+          <w:sz w:val="21"/>
+          <w:szCs w:val="21"/>
+          <w:lang w:eastAsia="zh-CN"/>
+          <w14:ligatures w14:val="none"/>
+        </w:rPr>
+      </w:pPr>
+      <w:r>
+        <w:rPr>
+          <w:rFonts w:ascii="Consolas" w:eastAsia="Times New Roman" w:hAnsi="Consolas" w:cs="Times New Roman"/>
+          <w:color w:val="A9B1D6"/>
+          <w:kern w:val="0"/>
+          <w:sz w:val="21"/>
+          <w:szCs w:val="21"/>
+          <w:lang w:eastAsia="zh-CN"/>
+          <w14:ligatures w14:val="none"/>
+        </w:rPr>
+        <w:t xml:space="preserve">    </w:t>
+      </w:r>
+      <w:r>
+        <w:rPr>
+          <w:rFonts w:ascii="Consolas" w:eastAsia="Times New Roman" w:hAnsi="Consolas" w:cs="Times New Roman"/>
+          <w:i/>
+          <w:iCs/>
+          <w:color w:val="51597D"/>
+          <w:kern w:val="0"/>
+          <w:sz w:val="21"/>
+          <w:szCs w:val="21"/>
+          <w:lang w:eastAsia="zh-CN"/>
+          <w14:ligatures w14:val="none"/>
+        </w:rPr>
+        <w:t>#endwhile</w:t>
+      </w:r>
+    </w:p>
+    <w:p>
+      <w:pPr>
+        <w:pStyle w:val="ListParagraph"/>
+        <w:numPr>
+          <w:ilvl w:val="0"/>
+          <w:numId w:val="3"/>
+        </w:numPr>
+        <w:shd w:val="clear" w:color="auto" w:fill="1A1B26"/>
+        <w:spacing w:after="0" w:line="285" w:lineRule="atLeast"/>
+        <w:rPr>
+          <w:rFonts w:ascii="Consolas" w:eastAsia="Times New Roman" w:hAnsi="Consolas" w:cs="Times New Roman"/>
+          <w:color w:val="A9B1D6"/>
+          <w:kern w:val="0"/>
+          <w:sz w:val="21"/>
+          <w:szCs w:val="21"/>
+          <w:lang w:eastAsia="zh-CN"/>
+          <w14:ligatures w14:val="none"/>
+        </w:rPr>
+      </w:pPr>
+      <w:r>
+        <w:rPr>
+          <w:rFonts w:ascii="Consolas" w:eastAsia="Times New Roman" w:hAnsi="Consolas" w:cs="Times New Roman"/>
+          <w:i/>
+          <w:iCs/>
+          <w:color w:val="51597D"/>
+          <w:kern w:val="0"/>
+          <w:sz w:val="21"/>
+          <w:szCs w:val="21"/>
+          <w:lang w:eastAsia="zh-CN"/>
+          <w14:ligatures w14:val="none"/>
+        </w:rPr>
+        <w:t>#endfunction</w:t>
+      </w:r>
+    </w:p>
+    <w:p>
+      <w:pPr>
+        <w:pStyle w:val="ListParagraph"/>
+        <w:ind w:left="1080"/>
+        <w:rPr>
+          <w:sz w:val="24"/>
+          <w:szCs w:val="24"/>
+        </w:rPr>
+      </w:pPr>
+    </w:p>
+    <w:p>
+      <w:pPr>
+        <w:pStyle w:val="ListParagraph"/>
+        <w:numPr>
+          <w:ilvl w:val="0"/>
+          <w:numId w:val="3"/>
+        </w:numPr>
+        <w:rPr>
+          <w:sz w:val="24"/>
+          <w:szCs w:val="24"/>
+        </w:rPr>
+      </w:pPr>
+      <w:r>
+        <w:rPr>
+          <w:sz w:val="24"/>
+          <w:szCs w:val="24"/>
+        </w:rPr>
+        <w:t>Write down the worst and best case time complexity of binary search.</w:t>
+      </w:r>
+    </w:p>
+    <w:p>
+      <w:pPr>
+        <w:pStyle w:val="ListParagraph"/>
+        <w:rPr>
+          <w:sz w:val="24"/>
+          <w:szCs w:val="24"/>
+        </w:rPr>
+      </w:pPr>
+    </w:p>
+    <w:p>
+      <w:pPr>
+        <w:pStyle w:val="ListParagraph"/>
+        <w:ind w:left="1080"/>
+        <w:rPr>
+          <w:color w:val="FF0000"/>
+          <w:sz w:val="24"/>
+          <w:szCs w:val="24"/>
+        </w:rPr>
+      </w:pPr>
+      <w:r>
+        <w:rPr>
+          <w:color w:val="FF0000"/>
+          <w:sz w:val="24"/>
+          <w:szCs w:val="24"/>
+        </w:rPr>
+        <w:t>W</w:t>
+      </w:r>
+      <w:r>
+        <w:rPr>
+          <w:color w:val="FF0000"/>
+          <w:sz w:val="24"/>
+          <w:szCs w:val="24"/>
+        </w:rPr>
+        <w:t>orsts = item either at very beginning, very end</w:t>
+      </w:r>
+    </w:p>
+    <w:p>
+      <w:pPr>
+        <w:pStyle w:val="ListParagraph"/>
+        <w:ind w:left="1080"/>
+        <w:rPr>
+          <w:color w:val="FF0000"/>
+          <w:sz w:val="24"/>
+          <w:szCs w:val="24"/>
+        </w:rPr>
+      </w:pPr>
+      <w:r>
+        <w:rPr>
+          <w:color w:val="FF0000"/>
+          <w:sz w:val="24"/>
+          <w:szCs w:val="24"/>
+        </w:rPr>
+        <w:t>Best = item is at the very centre of list (first middle pointer)</w:t>
+      </w:r>
+    </w:p>
+    <w:p>
+      <w:pPr>
+        <w:pStyle w:val="ListParagraph"/>
+        <w:ind w:left="1080"/>
+        <w:rPr>
+          <w:color w:val="FF0000"/>
+          <w:sz w:val="24"/>
+          <w:szCs w:val="24"/>
+        </w:rPr>
+      </w:pPr>
+      <w:r>
+        <w:rPr>
+          <w:color w:val="FF0000"/>
+          <w:sz w:val="24"/>
+          <w:szCs w:val="24"/>
+        </w:rPr>
+        <w:t>Average = item is either in the ¼ or ¾ length of list positions.</w:t>
       </w:r>
     </w:p>
     <w:p>
@@ -297,6 +3582,21 @@
         </w:rPr>
         <w:t>16</w:t>
       </w:r>
+      <w:r>
+        <w:rPr>
+          <w:sz w:val="24"/>
+          <w:szCs w:val="24"/>
+        </w:rPr>
+        <w:t xml:space="preserve"> </w:t>
+      </w:r>
+      <w:r>
+        <w:rPr>
+          <w:color w:val="FF0000"/>
+          <w:sz w:val="24"/>
+          <w:szCs w:val="24"/>
+        </w:rPr>
+        <w:t>5</w:t>
+      </w:r>
     </w:p>
     <w:p>
       <w:pPr>
@@ -317,6 +3617,21 @@
         </w:rPr>
         <w:t>140</w:t>
       </w:r>
+      <w:r>
+        <w:rPr>
+          <w:sz w:val="24"/>
+          <w:szCs w:val="24"/>
+        </w:rPr>
+        <w:t xml:space="preserve"> </w:t>
+      </w:r>
+      <w:r>
+        <w:rPr>
+          <w:color w:val="FF0000"/>
+          <w:sz w:val="24"/>
+          <w:szCs w:val="24"/>
+        </w:rPr>
+        <w:t>36</w:t>
+      </w:r>
     </w:p>
     <w:p>
       <w:pPr>
@@ -337,6 +3652,21 @@
         </w:rPr>
         <w:t>600</w:t>
       </w:r>
+      <w:r>
+        <w:rPr>
+          <w:sz w:val="24"/>
+          <w:szCs w:val="24"/>
+        </w:rPr>
+        <w:t xml:space="preserve"> </w:t>
+      </w:r>
+      <w:r>
+        <w:rPr>
+          <w:color w:val="FF0000"/>
+          <w:sz w:val="24"/>
+          <w:szCs w:val="24"/>
+        </w:rPr>
+        <w:t>151</w:t>
+      </w:r>
     </w:p>
     <w:p>
       <w:pPr>
@@ -357,6 +3687,21 @@
         </w:rPr>
         <w:t>1,000,000</w:t>
       </w:r>
+      <w:r>
+        <w:rPr>
+          <w:sz w:val="24"/>
+          <w:szCs w:val="24"/>
+        </w:rPr>
+        <w:t xml:space="preserve"> </w:t>
+      </w:r>
+      <w:r>
+        <w:rPr>
+          <w:color w:val="FF0000"/>
+          <w:sz w:val="24"/>
+          <w:szCs w:val="24"/>
+        </w:rPr>
+        <w:t>250001</w:t>
+      </w:r>
     </w:p>
     <w:p>
       <w:pPr>
@@ -379,6 +3724,23 @@
           <w:szCs w:val="24"/>
         </w:rPr>
         <w:t>How would you express the method for calculating the maximum number of array items that must be checked for an array of length n?</w:t>
+      </w:r>
+    </w:p>
+    <w:p>
+      <w:pPr>
+        <w:rPr>
+          <w:color w:val="FF0000"/>
+          <w:sz w:val="24"/>
+          <w:szCs w:val="24"/>
+        </w:rPr>
+      </w:pPr>
+      <w:r>
+        <w:rPr>
+          <w:color w:val="FF0000"/>
+          <w:sz w:val="24"/>
+          <w:szCs w:val="24"/>
+        </w:rPr>
+        <w:t>0.25n + 1</w:t>
       </w:r>
     </w:p>
     <w:p>
@@ -427,6 +3789,22 @@
     <w:p>
       <w:pPr>
         <w:pStyle w:val="ListParagraph"/>
+        <w:rPr>
+          <w:sz w:val="24"/>
+          <w:szCs w:val="24"/>
+        </w:rPr>
+      </w:pPr>
+      <w:r>
+        <w:rPr>
+          <w:sz w:val="24"/>
+          <w:szCs w:val="24"/>
+        </w:rPr>
+        <w:t>List is unordered</w:t>
+      </w:r>
+    </w:p>
+    <w:p>
+      <w:pPr>
+        <w:pStyle w:val="ListParagraph"/>
         <w:numPr>
           <w:ilvl w:val="0"/>
           <w:numId w:val="5"/>
@@ -442,6 +3820,22 @@
           <w:szCs w:val="24"/>
         </w:rPr>
         <w:t>Describe a list for which binary search would be more appropriate.</w:t>
+      </w:r>
+    </w:p>
+    <w:p>
+      <w:pPr>
+        <w:pStyle w:val="ListParagraph"/>
+        <w:rPr>
+          <w:sz w:val="24"/>
+          <w:szCs w:val="24"/>
+        </w:rPr>
+      </w:pPr>
+      <w:r>
+        <w:rPr>
+          <w:sz w:val="24"/>
+          <w:szCs w:val="24"/>
+        </w:rPr>
+        <w:t>List is ordered</w:t>
       </w:r>
     </w:p>
     <w:sectPr>
@@ -455,7 +3849,7 @@
 </file>
 
 <file path=word/numbering.xml><?xml version="1.0" encoding="utf-8"?>
-<w:numbering xmlns:wpc="http://schemas.microsoft.com/office/word/2010/wordprocessingCanvas" xmlns:cx="http://schemas.microsoft.com/office/drawing/2014/chartex" xmlns:cx1="http://schemas.microsoft.com/office/drawing/2015/9/8/chartex" xmlns:cx2="http://schemas.microsoft.com/office/drawing/2015/10/21/chartex" xmlns:cx3="http://schemas.microsoft.com/office/drawing/2016/5/9/chartex" xmlns:cx4="http://schemas.microsoft.com/office/drawing/2016/5/10/chartex" xmlns:cx5="http://schemas.microsoft.com/office/drawing/2016/5/11/chartex" xmlns:cx6="http://schemas.microsoft.com/office/drawing/2016/5/12/chartex" xmlns:cx7="http://schemas.microsoft.com/office/drawing/2016/5/13/chartex" xmlns:cx8="http://schemas.microsoft.com/office/drawing/2016/5/14/chartex" xmlns:mc="http://schemas.openxmlformats.org/markup-compatibility/2006" xmlns:aink="http://schemas.microsoft.com/office/drawing/2016/ink" xmlns:am3d="http://schemas.microsoft.com/office/drawing/2017/model3d" xmlns:o="urn:schemas-microsoft-com:office:office" xmlns:oel="http://schemas.microsoft.com/office/2019/extlst" xmlns:r="http://schemas.openxmlformats.org/officeDocument/2006/relationships" xmlns:m="http://schemas.openxmlformats.org/officeDocument/2006/math" xmlns:v="urn:schemas-microsoft-com:vml" xmlns:wp14="http://schemas.microsoft.com/office/word/2010/wordprocessingDrawing" xmlns:wp="http://schemas.openxmlformats.org/drawingml/2006/wordprocessingDrawing" xmlns:w10="urn:schemas-microsoft-com:office:word" xmlns:w="http://schemas.openxmlformats.org/wordprocessingml/2006/main" xmlns:w14="http://schemas.microsoft.com/office/word/2010/wordml" xmlns:w15="http://schemas.microsoft.com/office/word/2012/wordml" xmlns:w16cex="http://schemas.microsoft.com/office/word/2018/wordml/cex" xmlns:w16cid="http://schemas.microsoft.com/office/word/2016/wordml/cid" xmlns:w16="http://schemas.microsoft.com/office/word/2018/wordml" xmlns:w16sdtdh="http://schemas.microsoft.com/office/word/2020/wordml/sdtdatahash" xmlns:w16se="http://schemas.microsoft.com/office/word/2015/wordml/symex" xmlns:wpg="http://schemas.microsoft.com/office/word/2010/wordprocessingGroup" xmlns:wpi="http://schemas.microsoft.com/office/word/2010/wordprocessingInk" xmlns:wne="http://schemas.microsoft.com/office/word/2006/wordml" xmlns:wps="http://schemas.microsoft.com/office/word/2010/wordprocessingShape" mc:Ignorable="w14 w15 w16se w16cid w16 w16cex w16sdtdh wp14">
+<w:numbering xmlns:wpc="http://schemas.microsoft.com/office/word/2010/wordprocessingCanvas" xmlns:cx="http://schemas.microsoft.com/office/drawing/2014/chartex" xmlns:cx1="http://schemas.microsoft.com/office/drawing/2015/9/8/chartex" xmlns:cx2="http://schemas.microsoft.com/office/drawing/2015/10/21/chartex" xmlns:cx3="http://schemas.microsoft.com/office/drawing/2016/5/9/chartex" xmlns:cx4="http://schemas.microsoft.com/office/drawing/2016/5/10/chartex" xmlns:cx5="http://schemas.microsoft.com/office/drawing/2016/5/11/chartex" xmlns:cx6="http://schemas.microsoft.com/office/drawing/2016/5/12/chartex" xmlns:cx7="http://schemas.microsoft.com/office/drawing/2016/5/13/chartex" xmlns:cx8="http://schemas.microsoft.com/office/drawing/2016/5/14/chartex" xmlns:mc="http://schemas.openxmlformats.org/markup-compatibility/2006" xmlns:aink="http://schemas.microsoft.com/office/drawing/2016/ink" xmlns:am3d="http://schemas.microsoft.com/office/drawing/2017/model3d" xmlns:o="urn:schemas-microsoft-com:office:office" xmlns:oel="http://schemas.microsoft.com/office/2019/extlst" xmlns:r="http://schemas.openxmlformats.org/officeDocument/2006/relationships" xmlns:m="http://schemas.openxmlformats.org/officeDocument/2006/math" xmlns:v="urn:schemas-microsoft-com:vml" xmlns:wp14="http://schemas.microsoft.com/office/word/2010/wordprocessingDrawing" xmlns:wp="http://schemas.openxmlformats.org/drawingml/2006/wordprocessingDrawing" xmlns:w10="urn:schemas-microsoft-com:office:word" xmlns:w="http://schemas.openxmlformats.org/wordprocessingml/2006/main" xmlns:w14="http://schemas.microsoft.com/office/word/2010/wordml" xmlns:w15="http://schemas.microsoft.com/office/word/2012/wordml" xmlns:w16cex="http://schemas.microsoft.com/office/word/2018/wordml/cex" xmlns:w16cid="http://schemas.microsoft.com/office/word/2016/wordml/cid" xmlns:w16="http://schemas.microsoft.com/office/word/2018/wordml" xmlns:w16du="http://schemas.microsoft.com/office/word/2023/wordml/word16du" xmlns:w16sdtdh="http://schemas.microsoft.com/office/word/2020/wordml/sdtdatahash" xmlns:w16se="http://schemas.microsoft.com/office/word/2015/wordml/symex" xmlns:wpg="http://schemas.microsoft.com/office/word/2010/wordprocessingGroup" xmlns:wpi="http://schemas.microsoft.com/office/word/2010/wordprocessingInk" xmlns:wne="http://schemas.microsoft.com/office/word/2006/wordml" xmlns:wps="http://schemas.microsoft.com/office/word/2010/wordprocessingShape" mc:Ignorable="w14 w15 w16se w16cid w16 w16cex w16sdtdh w16du wp14">
   <w:abstractNum w:abstractNumId="0" w15:restartNumberingAfterBreak="0">
     <w:nsid w:val="18B75DAF"/>
     <w:multiLevelType w:val="hybridMultilevel"/>
@@ -944,7 +4338,7 @@
 </file>
 
 <file path=word/styles.xml><?xml version="1.0" encoding="utf-8"?>
-<w:styles xmlns:mc="http://schemas.openxmlformats.org/markup-compatibility/2006" xmlns:r="http://schemas.openxmlformats.org/officeDocument/2006/relationships" xmlns:w="http://schemas.openxmlformats.org/wordprocessingml/2006/main" xmlns:w14="http://schemas.microsoft.com/office/word/2010/wordml" xmlns:w15="http://schemas.microsoft.com/office/word/2012/wordml" xmlns:w16cex="http://schemas.microsoft.com/office/word/2018/wordml/cex" xmlns:w16cid="http://schemas.microsoft.com/office/word/2016/wordml/cid" xmlns:w16="http://schemas.microsoft.com/office/word/2018/wordml" xmlns:w16sdtdh="http://schemas.microsoft.com/office/word/2020/wordml/sdtdatahash" xmlns:w16se="http://schemas.microsoft.com/office/word/2015/wordml/symex" mc:Ignorable="w14 w15 w16se w16cid w16 w16cex w16sdtdh">
+<w:styles xmlns:mc="http://schemas.openxmlformats.org/markup-compatibility/2006" xmlns:r="http://schemas.openxmlformats.org/officeDocument/2006/relationships" xmlns:w="http://schemas.openxmlformats.org/wordprocessingml/2006/main" xmlns:w14="http://schemas.microsoft.com/office/word/2010/wordml" xmlns:w15="http://schemas.microsoft.com/office/word/2012/wordml" xmlns:w16cex="http://schemas.microsoft.com/office/word/2018/wordml/cex" xmlns:w16cid="http://schemas.microsoft.com/office/word/2016/wordml/cid" xmlns:w16="http://schemas.microsoft.com/office/word/2018/wordml" xmlns:w16du="http://schemas.microsoft.com/office/word/2023/wordml/word16du" xmlns:w16sdtdh="http://schemas.microsoft.com/office/word/2020/wordml/sdtdatahash" xmlns:w16se="http://schemas.microsoft.com/office/word/2015/wordml/symex" mc:Ignorable="w14 w15 w16se w16cid w16 w16cex w16sdtdh w16du">
   <w:docDefaults>
     <w:rPrDefault>
       <w:rPr>
@@ -1347,7 +4741,6 @@
   <w:style w:type="character" w:default="1" w:styleId="DefaultParagraphFont">
     <w:name w:val="Default Paragraph Font"/>
     <w:uiPriority w:val="1"/>
-    <w:semiHidden/>
     <w:unhideWhenUsed/>
   </w:style>
   <w:style w:type="table" w:default="1" w:styleId="TableNormal">
@@ -1831,6 +5224,14 @@
 </file>
 
 <file path=customXml/item2.xml><?xml version="1.0" encoding="utf-8"?>
+<p:properties xmlns:p="http://schemas.microsoft.com/office/2006/metadata/properties" xmlns:xsi="http://www.w3.org/2001/XMLSchema-instance" xmlns:pc="http://schemas.microsoft.com/office/infopath/2007/PartnerControls">
+  <documentManagement>
+    <ReferenceId xmlns="f2dc253e-1f0c-42da-bbaa-3d7680c172c3" xsi:nil="true"/>
+  </documentManagement>
+</p:properties>
+</file>
+
+<file path=customXml/item3.xml><?xml version="1.0" encoding="utf-8"?>
 <?mso-contentType ?>
 <FormTemplates xmlns="http://schemas.microsoft.com/sharepoint/v3/contenttype/forms">
   <Display>DocumentLibraryForm</Display>
@@ -1839,22 +5240,38 @@
 </FormTemplates>
 </file>
 
-<file path=customXml/item3.xml><?xml version="1.0" encoding="utf-8"?>
-<p:properties xmlns:p="http://schemas.microsoft.com/office/2006/metadata/properties" xmlns:xsi="http://www.w3.org/2001/XMLSchema-instance" xmlns:pc="http://schemas.microsoft.com/office/infopath/2007/PartnerControls">
-  <documentManagement>
-    <ReferenceId xmlns="f2dc253e-1f0c-42da-bbaa-3d7680c172c3" xsi:nil="true"/>
-  </documentManagement>
-</p:properties>
-</file>
-
 <file path=customXml/itemProps1.xml><?xml version="1.0" encoding="utf-8"?>
-<ds:datastoreItem xmlns:ds="http://schemas.openxmlformats.org/officeDocument/2006/customXml" ds:itemID="{5A55384E-A27F-4380-8BCE-7A2C9EF3D45C}"/>
+<ds:datastoreItem xmlns:ds="http://schemas.openxmlformats.org/officeDocument/2006/customXml" ds:itemID="{5A55384E-A27F-4380-8BCE-7A2C9EF3D45C}">
+  <ds:schemaRefs>
+    <ds:schemaRef ds:uri="http://schemas.microsoft.com/office/2006/metadata/contentType"/>
+    <ds:schemaRef ds:uri="http://schemas.microsoft.com/office/2006/metadata/properties/metaAttributes"/>
+    <ds:schemaRef ds:uri="http://www.w3.org/2001/XMLSchema"/>
+    <ds:schemaRef ds:uri="http://schemas.microsoft.com/office/2006/metadata/properties"/>
+    <ds:schemaRef ds:uri="f2dc253e-1f0c-42da-bbaa-3d7680c172c3"/>
+    <ds:schemaRef ds:uri="http://schemas.microsoft.com/office/2006/documentManagement/types"/>
+    <ds:schemaRef ds:uri="http://schemas.microsoft.com/office/infopath/2007/PartnerControls"/>
+    <ds:schemaRef ds:uri="http://schemas.openxmlformats.org/package/2006/metadata/core-properties"/>
+    <ds:schemaRef ds:uri="http://purl.org/dc/elements/1.1/"/>
+    <ds:schemaRef ds:uri="http://purl.org/dc/terms/"/>
+    <ds:schemaRef ds:uri="http://schemas.microsoft.com/internal/obd"/>
+  </ds:schemaRefs>
+</ds:datastoreItem>
 </file>
 
 <file path=customXml/itemProps2.xml><?xml version="1.0" encoding="utf-8"?>
-<ds:datastoreItem xmlns:ds="http://schemas.openxmlformats.org/officeDocument/2006/customXml" ds:itemID="{20CF7333-5D9D-4279-8683-A6D74BA93B11}"/>
+<ds:datastoreItem xmlns:ds="http://schemas.openxmlformats.org/officeDocument/2006/customXml" ds:itemID="{04CB39CD-7119-4973-802C-AF27A1B5491F}">
+  <ds:schemaRefs>
+    <ds:schemaRef ds:uri="http://schemas.microsoft.com/office/2006/metadata/properties"/>
+    <ds:schemaRef ds:uri="http://schemas.microsoft.com/office/infopath/2007/PartnerControls"/>
+    <ds:schemaRef ds:uri="f2dc253e-1f0c-42da-bbaa-3d7680c172c3"/>
+  </ds:schemaRefs>
+</ds:datastoreItem>
 </file>
 
 <file path=customXml/itemProps3.xml><?xml version="1.0" encoding="utf-8"?>
-<ds:datastoreItem xmlns:ds="http://schemas.openxmlformats.org/officeDocument/2006/customXml" ds:itemID="{04CB39CD-7119-4973-802C-AF27A1B5491F}"/>
+<ds:datastoreItem xmlns:ds="http://schemas.openxmlformats.org/officeDocument/2006/customXml" ds:itemID="{20CF7333-5D9D-4279-8683-A6D74BA93B11}">
+  <ds:schemaRefs>
+    <ds:schemaRef ds:uri="http://schemas.microsoft.com/sharepoint/v3/contenttype/forms"/>
+  </ds:schemaRefs>
+</ds:datastoreItem>
 </file>
</xml_diff>